<commit_message>
edited 'overview of my work'
</commit_message>
<xml_diff>
--- a/report_stemppact_flores_2017.docx
+++ b/report_stemppact_flores_2017.docx
@@ -1,6 +1,6 @@
 
 <file path=word/document.xml><?xml version="1.0" encoding="utf-8"?>
-<w:document xmlns:wpc="http://schemas.microsoft.com/office/word/2010/wordprocessingCanvas" xmlns:mo="http://schemas.microsoft.com/office/mac/office/2008/main" xmlns:mc="http://schemas.openxmlformats.org/markup-compatibility/2006" xmlns:mv="urn:schemas-microsoft-com:mac:vml" xmlns:o="urn:schemas-microsoft-com:office:office" xmlns:r="http://schemas.openxmlformats.org/officeDocument/2006/relationships" xmlns:m="http://schemas.openxmlformats.org/officeDocument/2006/math" xmlns:v="urn:schemas-microsoft-com:vml" xmlns:wp14="http://schemas.microsoft.com/office/word/2010/wordprocessingDrawing" xmlns:wp="http://schemas.openxmlformats.org/drawingml/2006/wordprocessingDrawing" xmlns:w10="urn:schemas-microsoft-com:office:word" xmlns:w="http://schemas.openxmlformats.org/wordprocessingml/2006/main" xmlns:w14="http://schemas.microsoft.com/office/word/2010/wordml" xmlns:w15="http://schemas.microsoft.com/office/word/2012/wordml" xmlns:wpg="http://schemas.microsoft.com/office/word/2010/wordprocessingGroup" xmlns:wpi="http://schemas.microsoft.com/office/word/2010/wordprocessingInk" xmlns:wne="http://schemas.microsoft.com/office/word/2006/wordml" xmlns:wps="http://schemas.microsoft.com/office/word/2010/wordprocessingShape" mc:Ignorable="w14 w15 wp14">
+<w:document xmlns:wpc="http://schemas.microsoft.com/office/word/2010/wordprocessingCanvas" xmlns:cx="http://schemas.microsoft.com/office/drawing/2014/chartex" xmlns:cx1="http://schemas.microsoft.com/office/drawing/2015/9/8/chartex" xmlns:cx2="http://schemas.microsoft.com/office/drawing/2015/10/21/chartex" xmlns:cx3="http://schemas.microsoft.com/office/drawing/2016/5/9/chartex" xmlns:cx4="http://schemas.microsoft.com/office/drawing/2016/5/10/chartex" xmlns:cx5="http://schemas.microsoft.com/office/drawing/2016/5/11/chartex" xmlns:cx6="http://schemas.microsoft.com/office/drawing/2016/5/12/chartex" xmlns:cx7="http://schemas.microsoft.com/office/drawing/2016/5/13/chartex" xmlns:cx8="http://schemas.microsoft.com/office/drawing/2016/5/14/chartex" xmlns:mc="http://schemas.openxmlformats.org/markup-compatibility/2006" xmlns:aink="http://schemas.microsoft.com/office/drawing/2016/ink" xmlns:am3d="http://schemas.microsoft.com/office/drawing/2017/model3d" xmlns:o="urn:schemas-microsoft-com:office:office" xmlns:r="http://schemas.openxmlformats.org/officeDocument/2006/relationships" xmlns:m="http://schemas.openxmlformats.org/officeDocument/2006/math" xmlns:v="urn:schemas-microsoft-com:vml" xmlns:wp14="http://schemas.microsoft.com/office/word/2010/wordprocessingDrawing" xmlns:wp="http://schemas.openxmlformats.org/drawingml/2006/wordprocessingDrawing" xmlns:w10="urn:schemas-microsoft-com:office:word" xmlns:w="http://schemas.openxmlformats.org/wordprocessingml/2006/main" xmlns:w14="http://schemas.microsoft.com/office/word/2010/wordml" xmlns:w15="http://schemas.microsoft.com/office/word/2012/wordml" xmlns:w16cid="http://schemas.microsoft.com/office/word/2016/wordml/cid" xmlns:w16se="http://schemas.microsoft.com/office/word/2015/wordml/symex" xmlns:wpg="http://schemas.microsoft.com/office/word/2010/wordprocessingGroup" xmlns:wpi="http://schemas.microsoft.com/office/word/2010/wordprocessingInk" xmlns:wne="http://schemas.microsoft.com/office/word/2006/wordml" xmlns:wps="http://schemas.microsoft.com/office/word/2010/wordprocessingShape" mc:Ignorable="w14 w15 w16se w16cid wp14">
   <w:body>
     <w:p>
       <w:pPr>
@@ -47,69 +47,13 @@
         <w:rPr>
           <w:rFonts w:ascii="Times New Roman" w:hAnsi="Times New Roman" w:cs="Times New Roman"/>
         </w:rPr>
-        <w:t xml:space="preserve">My name is Carlos </w:t>
-      </w:r>
-      <w:proofErr w:type="gramStart"/>
-      <w:r>
-        <w:rPr>
-          <w:rFonts w:ascii="Times New Roman" w:hAnsi="Times New Roman" w:cs="Times New Roman"/>
-        </w:rPr>
-        <w:t>Flores,</w:t>
-      </w:r>
-      <w:proofErr w:type="gramEnd"/>
-      <w:r>
-        <w:rPr>
-          <w:rFonts w:ascii="Times New Roman" w:hAnsi="Times New Roman" w:cs="Times New Roman"/>
-        </w:rPr>
-        <w:t xml:space="preserve"> I am an upperclassman in the Computer Science department at Kean University. This summer I conducted research under Dr. Ching-Yu Huang’s direction along with </w:t>
-      </w:r>
-      <w:proofErr w:type="spellStart"/>
-      <w:r>
-        <w:rPr>
-          <w:rFonts w:ascii="Times New Roman" w:hAnsi="Times New Roman" w:cs="Times New Roman"/>
-        </w:rPr>
-        <w:t>Rishbh</w:t>
-      </w:r>
-      <w:proofErr w:type="spellEnd"/>
-      <w:r>
-        <w:rPr>
-          <w:rFonts w:ascii="Times New Roman" w:hAnsi="Times New Roman" w:cs="Times New Roman"/>
-        </w:rPr>
-        <w:t xml:space="preserve"> </w:t>
-      </w:r>
-      <w:proofErr w:type="spellStart"/>
-      <w:r>
-        <w:rPr>
-          <w:rFonts w:ascii="Times New Roman" w:hAnsi="Times New Roman" w:cs="Times New Roman"/>
-        </w:rPr>
-        <w:t>Rhana</w:t>
-      </w:r>
-      <w:proofErr w:type="spellEnd"/>
-      <w:r>
-        <w:rPr>
-          <w:rFonts w:ascii="Times New Roman" w:hAnsi="Times New Roman" w:cs="Times New Roman"/>
-        </w:rPr>
-        <w:t>, and Santiago Roldan</w:t>
-      </w:r>
-      <w:r>
-        <w:rPr>
-          <w:rFonts w:ascii="Times New Roman" w:hAnsi="Times New Roman" w:cs="Times New Roman"/>
-        </w:rPr>
-        <w:t xml:space="preserve">; funded through a </w:t>
-      </w:r>
-      <w:proofErr w:type="spellStart"/>
-      <w:r>
-        <w:rPr>
-          <w:rFonts w:ascii="Times New Roman" w:hAnsi="Times New Roman" w:cs="Times New Roman"/>
-        </w:rPr>
-        <w:t>STEMPact</w:t>
-      </w:r>
-      <w:proofErr w:type="spellEnd"/>
-      <w:r>
-        <w:rPr>
-          <w:rFonts w:ascii="Times New Roman" w:hAnsi="Times New Roman" w:cs="Times New Roman"/>
-        </w:rPr>
-        <w:t xml:space="preserve"> grant.</w:t>
+        <w:t>My name is Carlos Flores, I am an upperclassman in the Computer Science department at Kean University. This summer I conducted research under Dr. Ching-Yu Huang’s direction along with Rishbh Rhana, and Santiago Roldan</w:t>
+      </w:r>
+      <w:r>
+        <w:rPr>
+          <w:rFonts w:ascii="Times New Roman" w:hAnsi="Times New Roman" w:cs="Times New Roman"/>
+        </w:rPr>
+        <w:t>; funded through a STEMPact grant.</w:t>
       </w:r>
     </w:p>
     <w:p>
@@ -149,42 +93,36 @@
         </w:rPr>
         <w:t xml:space="preserve">I worked on the </w:t>
       </w:r>
-      <w:proofErr w:type="spellStart"/>
-      <w:r>
-        <w:rPr>
-          <w:rFonts w:ascii="Times New Roman" w:hAnsi="Times New Roman" w:cs="Times New Roman"/>
-        </w:rPr>
-        <w:t>javascript</w:t>
-      </w:r>
-      <w:proofErr w:type="spellEnd"/>
-      <w:r>
-        <w:rPr>
-          <w:rFonts w:ascii="Times New Roman" w:hAnsi="Times New Roman" w:cs="Times New Roman"/>
-        </w:rPr>
-        <w:t xml:space="preserve"> functions for our </w:t>
-      </w:r>
-      <w:proofErr w:type="spellStart"/>
-      <w:r>
-        <w:rPr>
-          <w:rFonts w:ascii="Times New Roman" w:hAnsi="Times New Roman" w:cs="Times New Roman"/>
-        </w:rPr>
-        <w:t>STEMPact</w:t>
-      </w:r>
-      <w:proofErr w:type="spellEnd"/>
-      <w:r>
-        <w:rPr>
-          <w:rFonts w:ascii="Times New Roman" w:hAnsi="Times New Roman" w:cs="Times New Roman"/>
-        </w:rPr>
-        <w:t xml:space="preserve"> project, the </w:t>
-      </w:r>
-      <w:proofErr w:type="spellStart"/>
-      <w:r>
-        <w:rPr>
-          <w:rFonts w:ascii="Times New Roman" w:hAnsi="Times New Roman" w:cs="Times New Roman"/>
-        </w:rPr>
-        <w:t>javascript</w:t>
-      </w:r>
-      <w:proofErr w:type="spellEnd"/>
+      <w:r>
+        <w:rPr>
+          <w:rFonts w:ascii="Times New Roman" w:hAnsi="Times New Roman" w:cs="Times New Roman"/>
+        </w:rPr>
+        <w:t>JavaScript</w:t>
+      </w:r>
+      <w:r>
+        <w:rPr>
+          <w:rFonts w:ascii="Times New Roman" w:hAnsi="Times New Roman" w:cs="Times New Roman"/>
+        </w:rPr>
+        <w:t xml:space="preserve"> functions for our STEMPact </w:t>
+      </w:r>
+      <w:r>
+        <w:rPr>
+          <w:rFonts w:ascii="Times New Roman" w:hAnsi="Times New Roman" w:cs="Times New Roman"/>
+        </w:rPr>
+        <w:t xml:space="preserve">web application </w:t>
+      </w:r>
+      <w:r>
+        <w:rPr>
+          <w:rFonts w:ascii="Times New Roman" w:hAnsi="Times New Roman" w:cs="Times New Roman"/>
+        </w:rPr>
+        <w:t xml:space="preserve">project, the </w:t>
+      </w:r>
+      <w:r>
+        <w:rPr>
+          <w:rFonts w:ascii="Times New Roman" w:hAnsi="Times New Roman" w:cs="Times New Roman"/>
+        </w:rPr>
+        <w:t>JavaScript</w:t>
+      </w:r>
       <w:r>
         <w:rPr>
           <w:rFonts w:ascii="Times New Roman" w:hAnsi="Times New Roman" w:cs="Times New Roman"/>
@@ -195,422 +133,440 @@
         <w:rPr>
           <w:rFonts w:ascii="Times New Roman" w:hAnsi="Times New Roman" w:cs="Times New Roman"/>
         </w:rPr>
-        <w:t xml:space="preserve">nctions I provided allow for image manipulation and processing. </w:t>
-      </w:r>
-    </w:p>
-    <w:p>
-      <w:pPr>
-        <w:spacing w:line="480" w:lineRule="auto"/>
-        <w:rPr>
-          <w:rFonts w:ascii="Times New Roman" w:hAnsi="Times New Roman" w:cs="Times New Roman"/>
-        </w:rPr>
-      </w:pPr>
-    </w:p>
-    <w:p>
-      <w:pPr>
-        <w:spacing w:line="480" w:lineRule="auto"/>
-        <w:rPr>
-          <w:rFonts w:ascii="Times New Roman" w:hAnsi="Times New Roman" w:cs="Times New Roman"/>
-          <w:b/>
-        </w:rPr>
-      </w:pPr>
-      <w:r>
-        <w:rPr>
-          <w:rFonts w:ascii="Times New Roman" w:hAnsi="Times New Roman" w:cs="Times New Roman"/>
-          <w:b/>
-        </w:rPr>
-        <w:t xml:space="preserve">Working </w:t>
-      </w:r>
-      <w:r>
-        <w:rPr>
-          <w:rFonts w:ascii="Times New Roman" w:hAnsi="Times New Roman" w:cs="Times New Roman"/>
-          <w:b/>
-        </w:rPr>
-        <w:t>Environment</w:t>
-      </w:r>
-      <w:r>
-        <w:rPr>
-          <w:rFonts w:ascii="Times New Roman" w:hAnsi="Times New Roman" w:cs="Times New Roman"/>
-          <w:b/>
-        </w:rPr>
-        <w:t>:</w:t>
-      </w:r>
-    </w:p>
-    <w:p>
-      <w:pPr>
-        <w:spacing w:line="480" w:lineRule="auto"/>
-        <w:rPr>
-          <w:rFonts w:ascii="Times New Roman" w:hAnsi="Times New Roman" w:cs="Times New Roman"/>
-        </w:rPr>
-      </w:pPr>
-      <w:r>
-        <w:rPr>
-          <w:rFonts w:ascii="Times New Roman" w:hAnsi="Times New Roman" w:cs="Times New Roman"/>
-        </w:rPr>
-        <w:t xml:space="preserve">I worked in a </w:t>
-      </w:r>
-      <w:proofErr w:type="spellStart"/>
-      <w:r>
-        <w:rPr>
-          <w:rFonts w:ascii="Times New Roman" w:hAnsi="Times New Roman" w:cs="Times New Roman"/>
-        </w:rPr>
-        <w:t>macOs</w:t>
-      </w:r>
-      <w:proofErr w:type="spellEnd"/>
-      <w:r>
-        <w:rPr>
-          <w:rFonts w:ascii="Times New Roman" w:hAnsi="Times New Roman" w:cs="Times New Roman"/>
-        </w:rPr>
-        <w:t xml:space="preserve"> environment for this project. Throug</w:t>
-      </w:r>
-      <w:r>
-        <w:rPr>
-          <w:rFonts w:ascii="Times New Roman" w:hAnsi="Times New Roman" w:cs="Times New Roman"/>
-        </w:rPr>
-        <w:t>hout the course of the project the team and I</w:t>
-      </w:r>
-      <w:r>
-        <w:rPr>
-          <w:rFonts w:ascii="Times New Roman" w:hAnsi="Times New Roman" w:cs="Times New Roman"/>
-        </w:rPr>
-        <w:t xml:space="preserve"> tried a few different approaches and strategies. This resulted in using a few different languages, however ultimately</w:t>
-      </w:r>
-      <w:r>
-        <w:rPr>
-          <w:rFonts w:ascii="Times New Roman" w:hAnsi="Times New Roman" w:cs="Times New Roman"/>
-        </w:rPr>
-        <w:t xml:space="preserve"> we ended up using python, </w:t>
-      </w:r>
-      <w:proofErr w:type="spellStart"/>
-      <w:r>
-        <w:rPr>
-          <w:rFonts w:ascii="Times New Roman" w:hAnsi="Times New Roman" w:cs="Times New Roman"/>
-        </w:rPr>
-        <w:t>javascript</w:t>
-      </w:r>
-      <w:proofErr w:type="spellEnd"/>
-      <w:r>
-        <w:rPr>
-          <w:rFonts w:ascii="Times New Roman" w:hAnsi="Times New Roman" w:cs="Times New Roman"/>
-        </w:rPr>
-        <w:t xml:space="preserve">, html, and </w:t>
-      </w:r>
-      <w:proofErr w:type="spellStart"/>
-      <w:r>
-        <w:rPr>
-          <w:rFonts w:ascii="Times New Roman" w:hAnsi="Times New Roman" w:cs="Times New Roman"/>
-        </w:rPr>
-        <w:t>css</w:t>
-      </w:r>
-      <w:proofErr w:type="spellEnd"/>
-      <w:r>
-        <w:rPr>
-          <w:rFonts w:ascii="Times New Roman" w:hAnsi="Times New Roman" w:cs="Times New Roman"/>
-        </w:rPr>
-        <w:t>. For our database we used MongoDB, a non-relational database, we also used Django for the back end.</w:t>
-      </w:r>
-    </w:p>
-    <w:p>
-      <w:pPr>
-        <w:spacing w:line="480" w:lineRule="auto"/>
-        <w:rPr>
-          <w:rFonts w:ascii="Times New Roman" w:hAnsi="Times New Roman" w:cs="Times New Roman"/>
-        </w:rPr>
-      </w:pPr>
-    </w:p>
-    <w:p>
-      <w:pPr>
-        <w:spacing w:line="480" w:lineRule="auto"/>
-        <w:rPr>
-          <w:rFonts w:ascii="Times New Roman" w:hAnsi="Times New Roman" w:cs="Times New Roman"/>
-          <w:b/>
-        </w:rPr>
-      </w:pPr>
-      <w:r>
-        <w:rPr>
-          <w:rFonts w:ascii="Times New Roman" w:hAnsi="Times New Roman" w:cs="Times New Roman"/>
-          <w:b/>
-        </w:rPr>
-        <w:t>Functions/diagram:</w:t>
-      </w:r>
-    </w:p>
-    <w:p>
-      <w:pPr>
-        <w:spacing w:line="480" w:lineRule="auto"/>
-        <w:rPr>
-          <w:rFonts w:ascii="Times New Roman" w:hAnsi="Times New Roman" w:cs="Times New Roman"/>
-        </w:rPr>
-      </w:pPr>
-    </w:p>
-    <w:p>
-      <w:pPr>
-        <w:spacing w:line="480" w:lineRule="auto"/>
-        <w:rPr>
-          <w:rFonts w:ascii="Times New Roman" w:hAnsi="Times New Roman" w:cs="Times New Roman"/>
-        </w:rPr>
-      </w:pPr>
-    </w:p>
-    <w:p>
-      <w:pPr>
-        <w:spacing w:line="480" w:lineRule="auto"/>
-        <w:rPr>
-          <w:rFonts w:ascii="Times New Roman" w:hAnsi="Times New Roman" w:cs="Times New Roman"/>
-          <w:b/>
-        </w:rPr>
-      </w:pPr>
-      <w:r>
-        <w:rPr>
-          <w:rFonts w:ascii="Times New Roman" w:hAnsi="Times New Roman" w:cs="Times New Roman"/>
-          <w:b/>
-        </w:rPr>
-        <w:t xml:space="preserve">Feedback about </w:t>
-      </w:r>
-      <w:proofErr w:type="spellStart"/>
-      <w:r>
-        <w:rPr>
-          <w:rFonts w:ascii="Times New Roman" w:hAnsi="Times New Roman" w:cs="Times New Roman"/>
-          <w:b/>
-        </w:rPr>
-        <w:t>STEMPact</w:t>
-      </w:r>
-      <w:proofErr w:type="spellEnd"/>
-      <w:r>
-        <w:rPr>
-          <w:rFonts w:ascii="Times New Roman" w:hAnsi="Times New Roman" w:cs="Times New Roman"/>
-          <w:b/>
-        </w:rPr>
-        <w:t xml:space="preserve"> Program:</w:t>
-      </w:r>
-    </w:p>
-    <w:p>
-      <w:pPr>
-        <w:spacing w:line="480" w:lineRule="auto"/>
-        <w:rPr>
-          <w:rFonts w:ascii="Times New Roman" w:hAnsi="Times New Roman" w:cs="Times New Roman"/>
-        </w:rPr>
-      </w:pPr>
-      <w:r>
-        <w:rPr>
-          <w:rFonts w:ascii="Times New Roman" w:hAnsi="Times New Roman" w:cs="Times New Roman"/>
-        </w:rPr>
-        <w:t xml:space="preserve">I believe that the </w:t>
-      </w:r>
-      <w:proofErr w:type="spellStart"/>
-      <w:r>
-        <w:rPr>
-          <w:rFonts w:ascii="Times New Roman" w:hAnsi="Times New Roman" w:cs="Times New Roman"/>
-        </w:rPr>
-        <w:t>STEMPact</w:t>
-      </w:r>
-      <w:proofErr w:type="spellEnd"/>
-      <w:r>
-        <w:rPr>
-          <w:rFonts w:ascii="Times New Roman" w:hAnsi="Times New Roman" w:cs="Times New Roman"/>
-        </w:rPr>
-        <w:t xml:space="preserve"> program is a wonderful opportunity and I am glad that I was able to be a part of it this summer. The experience this program has provided me with has been invaluable. </w:t>
-      </w:r>
-      <w:r>
-        <w:rPr>
-          <w:rFonts w:ascii="Times New Roman" w:hAnsi="Times New Roman" w:cs="Times New Roman"/>
-        </w:rPr>
-        <w:t xml:space="preserve">Getting paid to research new technologies </w:t>
-      </w:r>
-      <w:r>
-        <w:rPr>
-          <w:rFonts w:ascii="Times New Roman" w:hAnsi="Times New Roman" w:cs="Times New Roman"/>
-        </w:rPr>
-        <w:t xml:space="preserve">has been a great opportunity </w:t>
-      </w:r>
-      <w:r>
-        <w:rPr>
-          <w:rFonts w:ascii="Times New Roman" w:hAnsi="Times New Roman" w:cs="Times New Roman"/>
-        </w:rPr>
-        <w:t xml:space="preserve">for me. </w:t>
-      </w:r>
-      <w:r>
-        <w:rPr>
-          <w:rFonts w:ascii="Times New Roman" w:hAnsi="Times New Roman" w:cs="Times New Roman"/>
-        </w:rPr>
-        <w:lastRenderedPageBreak/>
-        <w:t xml:space="preserve">Instead of having to find a part-time job unrelated to my academic studies, I have been able to earn an income while increasing my skill set. I think It is important to empower students in this way, the </w:t>
-      </w:r>
-      <w:proofErr w:type="spellStart"/>
-      <w:r>
-        <w:rPr>
-          <w:rFonts w:ascii="Times New Roman" w:hAnsi="Times New Roman" w:cs="Times New Roman"/>
-        </w:rPr>
-        <w:t>STEMPact</w:t>
-      </w:r>
-      <w:proofErr w:type="spellEnd"/>
-      <w:r>
-        <w:rPr>
-          <w:rFonts w:ascii="Times New Roman" w:hAnsi="Times New Roman" w:cs="Times New Roman"/>
-        </w:rPr>
-        <w:t xml:space="preserve"> program allows students to improve themselves. </w:t>
-      </w:r>
-    </w:p>
-    <w:p>
-      <w:pPr>
-        <w:spacing w:line="480" w:lineRule="auto"/>
-        <w:rPr>
-          <w:rFonts w:ascii="Times New Roman" w:hAnsi="Times New Roman" w:cs="Times New Roman"/>
-        </w:rPr>
-      </w:pPr>
-    </w:p>
-    <w:p>
-      <w:pPr>
-        <w:spacing w:line="480" w:lineRule="auto"/>
-        <w:rPr>
-          <w:rFonts w:ascii="Times New Roman" w:hAnsi="Times New Roman" w:cs="Times New Roman"/>
-          <w:b/>
-        </w:rPr>
-      </w:pPr>
-      <w:r>
-        <w:rPr>
-          <w:rFonts w:ascii="Times New Roman" w:hAnsi="Times New Roman" w:cs="Times New Roman"/>
-          <w:b/>
-        </w:rPr>
-        <w:t>Future work:</w:t>
-      </w:r>
-    </w:p>
-    <w:p>
-      <w:pPr>
-        <w:spacing w:line="480" w:lineRule="auto"/>
-        <w:rPr>
-          <w:rFonts w:ascii="Times New Roman" w:hAnsi="Times New Roman" w:cs="Times New Roman"/>
-        </w:rPr>
-      </w:pPr>
-      <w:r>
-        <w:rPr>
-          <w:rFonts w:ascii="Times New Roman" w:hAnsi="Times New Roman" w:cs="Times New Roman"/>
-        </w:rPr>
-        <w:t xml:space="preserve">For the future I think it would be great to implement machine learning features to our web application. Perhaps there will be opportunity to predict certain features for users of the web application. Machine learning features would definitely be a challenge worth exploring. In the future a student with a strong mathematics background can help design machine learning </w:t>
-      </w:r>
-      <w:r>
-        <w:rPr>
-          <w:rFonts w:ascii="Times New Roman" w:hAnsi="Times New Roman" w:cs="Times New Roman"/>
-        </w:rPr>
-        <w:t>algorithms</w:t>
-      </w:r>
-      <w:r>
-        <w:rPr>
-          <w:rFonts w:ascii="Times New Roman" w:hAnsi="Times New Roman" w:cs="Times New Roman"/>
-        </w:rPr>
-        <w:t xml:space="preserve">. It is important to push ourselves to strive for </w:t>
-      </w:r>
-      <w:r>
-        <w:rPr>
-          <w:rFonts w:ascii="Times New Roman" w:hAnsi="Times New Roman" w:cs="Times New Roman"/>
-        </w:rPr>
-        <w:t>excellence</w:t>
-      </w:r>
-      <w:r>
-        <w:rPr>
-          <w:rFonts w:ascii="Times New Roman" w:hAnsi="Times New Roman" w:cs="Times New Roman"/>
-        </w:rPr>
-        <w:t xml:space="preserve">. Even if the machine learning approach does not </w:t>
-      </w:r>
-      <w:r>
-        <w:rPr>
-          <w:rFonts w:ascii="Times New Roman" w:hAnsi="Times New Roman" w:cs="Times New Roman"/>
-        </w:rPr>
-        <w:t>succeed</w:t>
-      </w:r>
-      <w:r>
-        <w:rPr>
-          <w:rFonts w:ascii="Times New Roman" w:hAnsi="Times New Roman" w:cs="Times New Roman"/>
-        </w:rPr>
-        <w:t xml:space="preserve">, it is worth a try. It is important to not only succeed but also fail. There is so much we can learn from even exploring the avenue of machine learning. </w:t>
-      </w:r>
-    </w:p>
-    <w:p>
-      <w:pPr>
-        <w:spacing w:line="480" w:lineRule="auto"/>
-        <w:rPr>
-          <w:rFonts w:ascii="Times New Roman" w:hAnsi="Times New Roman" w:cs="Times New Roman"/>
-        </w:rPr>
-      </w:pPr>
-    </w:p>
-    <w:p>
-      <w:pPr>
-        <w:spacing w:line="480" w:lineRule="auto"/>
-        <w:rPr>
-          <w:rFonts w:ascii="Times New Roman" w:hAnsi="Times New Roman" w:cs="Times New Roman"/>
-          <w:b/>
-        </w:rPr>
-      </w:pPr>
-      <w:r>
-        <w:rPr>
-          <w:rFonts w:ascii="Times New Roman" w:hAnsi="Times New Roman" w:cs="Times New Roman"/>
-          <w:b/>
-        </w:rPr>
-        <w:t>Conclusion:</w:t>
-      </w:r>
-    </w:p>
-    <w:p>
-      <w:pPr>
-        <w:spacing w:line="480" w:lineRule="auto"/>
-        <w:rPr>
-          <w:rFonts w:ascii="Times New Roman" w:hAnsi="Times New Roman" w:cs="Times New Roman"/>
-        </w:rPr>
-      </w:pPr>
-      <w:r>
-        <w:rPr>
-          <w:rFonts w:ascii="Times New Roman" w:hAnsi="Times New Roman" w:cs="Times New Roman"/>
-        </w:rPr>
-        <w:t xml:space="preserve">I learned a lot these past few weeks, I have not had much experience with web programming. In the past I have only made a couple of static websites. It was a wonderful learning experience to be able to create a website with a multitude of different web technologies and be able to connect it to a backend database. </w:t>
-      </w:r>
-      <w:r>
-        <w:rPr>
-          <w:rFonts w:ascii="Times New Roman" w:hAnsi="Times New Roman" w:cs="Times New Roman"/>
-        </w:rPr>
-        <w:t>I also enjoyed collaborating with my fellow student researchers. It is always a pleasure to be able to come together and deliver a working project in the end. It is important to be able to work in a group together where people can complement each other’s strengths.</w:t>
-      </w:r>
-    </w:p>
-    <w:p>
-      <w:pPr>
-        <w:rPr>
-          <w:rFonts w:ascii="Times New Roman" w:hAnsi="Times New Roman" w:cs="Times New Roman"/>
-        </w:rPr>
-      </w:pPr>
-    </w:p>
-    <w:p>
-      <w:pPr>
-        <w:rPr>
-          <w:rFonts w:ascii="Times New Roman" w:hAnsi="Times New Roman" w:cs="Times New Roman"/>
-        </w:rPr>
-      </w:pPr>
-    </w:p>
-    <w:p>
-      <w:pPr>
-        <w:rPr>
-          <w:rFonts w:ascii="Times New Roman" w:hAnsi="Times New Roman" w:cs="Times New Roman"/>
-        </w:rPr>
-      </w:pPr>
-    </w:p>
-    <w:p>
-      <w:pPr>
-        <w:rPr>
-          <w:rFonts w:ascii="Times New Roman" w:hAnsi="Times New Roman" w:cs="Times New Roman"/>
-        </w:rPr>
-      </w:pPr>
-    </w:p>
-    <w:p>
-      <w:pPr>
-        <w:rPr>
-          <w:rFonts w:ascii="Times New Roman" w:hAnsi="Times New Roman" w:cs="Times New Roman"/>
-          <w:b/>
-        </w:rPr>
-      </w:pPr>
-      <w:r>
-        <w:rPr>
-          <w:rFonts w:ascii="Times New Roman" w:hAnsi="Times New Roman" w:cs="Times New Roman"/>
-          <w:b/>
-        </w:rPr>
-        <w:t>Screenshots:</w:t>
+        <w:t>nctions I provided allow for image manipulation and processing.</w:t>
+      </w:r>
+      <w:r>
+        <w:rPr>
+          <w:rFonts w:ascii="Times New Roman" w:hAnsi="Times New Roman" w:cs="Times New Roman"/>
+        </w:rPr>
+        <w:t xml:space="preserve"> The first couple of weeks I was working with an html element called </w:t>
+      </w:r>
+      <w:r>
+        <w:rPr>
+          <w:rFonts w:ascii="Times New Roman" w:hAnsi="Times New Roman" w:cs="Times New Roman"/>
+        </w:rPr>
+        <w:t>c</w:t>
+      </w:r>
+      <w:r>
+        <w:rPr>
+          <w:rFonts w:ascii="Times New Roman" w:hAnsi="Times New Roman" w:cs="Times New Roman"/>
+        </w:rPr>
+        <w:t xml:space="preserve">anvas. </w:t>
+      </w:r>
+      <w:r>
+        <w:rPr>
+          <w:rFonts w:ascii="Times New Roman" w:hAnsi="Times New Roman" w:cs="Times New Roman"/>
+        </w:rPr>
+        <w:t xml:space="preserve">The canvas element is used to draw graphics on to a webpage, the canvas is where a user’s image will be loaded and where the user will be able to perform the image processing functions. </w:t>
+      </w:r>
+      <w:r>
+        <w:rPr>
+          <w:rFonts w:ascii="Times New Roman" w:hAnsi="Times New Roman" w:cs="Times New Roman"/>
+        </w:rPr>
+        <w:t>s</w:t>
       </w:r>
       <w:bookmarkStart w:id="0" w:name="_GoBack"/>
       <w:bookmarkEnd w:id="0"/>
+    </w:p>
+    <w:p>
+      <w:pPr>
+        <w:spacing w:line="480" w:lineRule="auto"/>
+        <w:rPr>
+          <w:rFonts w:ascii="Times New Roman" w:hAnsi="Times New Roman" w:cs="Times New Roman"/>
+        </w:rPr>
+      </w:pPr>
+      <w:r>
+        <w:rPr>
+          <w:rFonts w:ascii="Times New Roman" w:hAnsi="Times New Roman" w:cs="Times New Roman"/>
+        </w:rPr>
+        <w:t xml:space="preserve"> </w:t>
+      </w:r>
+      <w:r>
+        <w:rPr>
+          <w:rFonts w:ascii="Times New Roman" w:hAnsi="Times New Roman" w:cs="Times New Roman"/>
+        </w:rPr>
+        <w:t xml:space="preserve">My hope is to continue research in the fall 2017 semester and add more functionality and features for users of the web app. </w:t>
+      </w:r>
+    </w:p>
+    <w:p>
+      <w:pPr>
+        <w:spacing w:line="480" w:lineRule="auto"/>
+        <w:rPr>
+          <w:rFonts w:ascii="Times New Roman" w:hAnsi="Times New Roman" w:cs="Times New Roman"/>
+        </w:rPr>
+      </w:pPr>
+    </w:p>
+    <w:p>
+      <w:pPr>
+        <w:spacing w:line="480" w:lineRule="auto"/>
+        <w:rPr>
+          <w:rFonts w:ascii="Times New Roman" w:hAnsi="Times New Roman" w:cs="Times New Roman"/>
+          <w:b/>
+        </w:rPr>
+      </w:pPr>
+      <w:r>
+        <w:rPr>
+          <w:rFonts w:ascii="Times New Roman" w:hAnsi="Times New Roman" w:cs="Times New Roman"/>
+          <w:b/>
+        </w:rPr>
+        <w:t xml:space="preserve">Working </w:t>
+      </w:r>
+      <w:r>
+        <w:rPr>
+          <w:rFonts w:ascii="Times New Roman" w:hAnsi="Times New Roman" w:cs="Times New Roman"/>
+          <w:b/>
+        </w:rPr>
+        <w:t>Environment</w:t>
+      </w:r>
+      <w:r>
+        <w:rPr>
+          <w:rFonts w:ascii="Times New Roman" w:hAnsi="Times New Roman" w:cs="Times New Roman"/>
+          <w:b/>
+        </w:rPr>
+        <w:t>:</w:t>
+      </w:r>
+    </w:p>
+    <w:p>
+      <w:pPr>
+        <w:spacing w:line="480" w:lineRule="auto"/>
+        <w:rPr>
+          <w:rFonts w:ascii="Times New Roman" w:hAnsi="Times New Roman" w:cs="Times New Roman"/>
+        </w:rPr>
+      </w:pPr>
+      <w:r>
+        <w:rPr>
+          <w:rFonts w:ascii="Times New Roman" w:hAnsi="Times New Roman" w:cs="Times New Roman"/>
+        </w:rPr>
+        <w:t xml:space="preserve">I worked in a </w:t>
+      </w:r>
+      <w:r>
+        <w:rPr>
+          <w:rFonts w:ascii="Times New Roman" w:hAnsi="Times New Roman" w:cs="Times New Roman"/>
+        </w:rPr>
+        <w:t>macOS</w:t>
+      </w:r>
+      <w:r>
+        <w:rPr>
+          <w:rFonts w:ascii="Times New Roman" w:hAnsi="Times New Roman" w:cs="Times New Roman"/>
+        </w:rPr>
+        <w:t xml:space="preserve"> environment for this project. Throug</w:t>
+      </w:r>
+      <w:r>
+        <w:rPr>
+          <w:rFonts w:ascii="Times New Roman" w:hAnsi="Times New Roman" w:cs="Times New Roman"/>
+        </w:rPr>
+        <w:t>hout the course of the project the team and I</w:t>
+      </w:r>
+      <w:r>
+        <w:rPr>
+          <w:rFonts w:ascii="Times New Roman" w:hAnsi="Times New Roman" w:cs="Times New Roman"/>
+        </w:rPr>
+        <w:t xml:space="preserve"> tried a few different approaches and strategies. This resulted in </w:t>
+      </w:r>
+      <w:r>
+        <w:rPr>
+          <w:rFonts w:ascii="Times New Roman" w:hAnsi="Times New Roman" w:cs="Times New Roman"/>
+        </w:rPr>
+        <w:t>using a few different languages;</w:t>
+      </w:r>
+      <w:r>
+        <w:rPr>
+          <w:rFonts w:ascii="Times New Roman" w:hAnsi="Times New Roman" w:cs="Times New Roman"/>
+        </w:rPr>
+        <w:t xml:space="preserve"> ultimately</w:t>
+      </w:r>
+      <w:r>
+        <w:rPr>
+          <w:rFonts w:ascii="Times New Roman" w:hAnsi="Times New Roman" w:cs="Times New Roman"/>
+        </w:rPr>
+        <w:t xml:space="preserve"> we ended up using python, </w:t>
+      </w:r>
+      <w:r>
+        <w:rPr>
+          <w:rFonts w:ascii="Times New Roman" w:hAnsi="Times New Roman" w:cs="Times New Roman"/>
+        </w:rPr>
+        <w:t>JavaScript</w:t>
+      </w:r>
+      <w:r>
+        <w:rPr>
+          <w:rFonts w:ascii="Times New Roman" w:hAnsi="Times New Roman" w:cs="Times New Roman"/>
+        </w:rPr>
+        <w:t xml:space="preserve">, html, and </w:t>
+      </w:r>
+      <w:r>
+        <w:rPr>
+          <w:rFonts w:ascii="Times New Roman" w:hAnsi="Times New Roman" w:cs="Times New Roman"/>
+        </w:rPr>
+        <w:t>CSS</w:t>
+      </w:r>
+      <w:r>
+        <w:rPr>
+          <w:rFonts w:ascii="Times New Roman" w:hAnsi="Times New Roman" w:cs="Times New Roman"/>
+        </w:rPr>
+        <w:t>. For our database we used MongoDB, a non-relational database, we also used Django for the back end.</w:t>
+      </w:r>
+    </w:p>
+    <w:p>
+      <w:pPr>
+        <w:spacing w:line="480" w:lineRule="auto"/>
+        <w:rPr>
+          <w:rFonts w:ascii="Times New Roman" w:hAnsi="Times New Roman" w:cs="Times New Roman"/>
+        </w:rPr>
+      </w:pPr>
+    </w:p>
+    <w:p>
+      <w:pPr>
+        <w:spacing w:line="480" w:lineRule="auto"/>
+        <w:rPr>
+          <w:rFonts w:ascii="Times New Roman" w:hAnsi="Times New Roman" w:cs="Times New Roman"/>
+          <w:b/>
+        </w:rPr>
+      </w:pPr>
+      <w:r>
+        <w:rPr>
+          <w:rFonts w:ascii="Times New Roman" w:hAnsi="Times New Roman" w:cs="Times New Roman"/>
+          <w:b/>
+        </w:rPr>
+        <w:t>Functions/diagram:</w:t>
+      </w:r>
+    </w:p>
+    <w:p>
+      <w:pPr>
+        <w:spacing w:line="480" w:lineRule="auto"/>
+        <w:rPr>
+          <w:rFonts w:ascii="Times New Roman" w:hAnsi="Times New Roman" w:cs="Times New Roman"/>
+        </w:rPr>
+      </w:pPr>
+    </w:p>
+    <w:p>
+      <w:pPr>
+        <w:spacing w:line="480" w:lineRule="auto"/>
+        <w:rPr>
+          <w:rFonts w:ascii="Times New Roman" w:hAnsi="Times New Roman" w:cs="Times New Roman"/>
+        </w:rPr>
+      </w:pPr>
+    </w:p>
+    <w:p>
+      <w:pPr>
+        <w:spacing w:line="480" w:lineRule="auto"/>
+        <w:rPr>
+          <w:rFonts w:ascii="Times New Roman" w:hAnsi="Times New Roman" w:cs="Times New Roman"/>
+          <w:b/>
+        </w:rPr>
+      </w:pPr>
+      <w:r>
+        <w:rPr>
+          <w:rFonts w:ascii="Times New Roman" w:hAnsi="Times New Roman" w:cs="Times New Roman"/>
+          <w:b/>
+        </w:rPr>
+        <w:t>Feedback about STEMPact Program:</w:t>
+      </w:r>
+    </w:p>
+    <w:p>
+      <w:pPr>
+        <w:spacing w:line="480" w:lineRule="auto"/>
+        <w:rPr>
+          <w:rFonts w:ascii="Times New Roman" w:hAnsi="Times New Roman" w:cs="Times New Roman"/>
+        </w:rPr>
+      </w:pPr>
+      <w:r>
+        <w:rPr>
+          <w:rFonts w:ascii="Times New Roman" w:hAnsi="Times New Roman" w:cs="Times New Roman"/>
+        </w:rPr>
+        <w:t xml:space="preserve">I believe that the STEMPact program is a wonderful opportunity and I am glad that I was able to be a part of it this summer. The experience this program has provided me with has been invaluable. </w:t>
+      </w:r>
+      <w:r>
+        <w:rPr>
+          <w:rFonts w:ascii="Times New Roman" w:hAnsi="Times New Roman" w:cs="Times New Roman"/>
+        </w:rPr>
+        <w:t xml:space="preserve">Getting paid to research new technologies </w:t>
+      </w:r>
+      <w:r>
+        <w:rPr>
+          <w:rFonts w:ascii="Times New Roman" w:hAnsi="Times New Roman" w:cs="Times New Roman"/>
+        </w:rPr>
+        <w:t xml:space="preserve">has been a great opportunity </w:t>
+      </w:r>
+      <w:r>
+        <w:rPr>
+          <w:rFonts w:ascii="Times New Roman" w:hAnsi="Times New Roman" w:cs="Times New Roman"/>
+        </w:rPr>
+        <w:t xml:space="preserve">for me. </w:t>
+      </w:r>
+      <w:r>
+        <w:rPr>
+          <w:rFonts w:ascii="Times New Roman" w:hAnsi="Times New Roman" w:cs="Times New Roman"/>
+        </w:rPr>
+        <w:t xml:space="preserve">Instead of having to find a part-time job unrelated to my academic studies, I have been able to earn an income while increasing my skill set. I think It is important to empower students in this way, the STEMPact program allows students to improve themselves. </w:t>
+      </w:r>
+    </w:p>
+    <w:p>
+      <w:pPr>
+        <w:spacing w:line="480" w:lineRule="auto"/>
+        <w:rPr>
+          <w:rFonts w:ascii="Times New Roman" w:hAnsi="Times New Roman" w:cs="Times New Roman"/>
+        </w:rPr>
+      </w:pPr>
+    </w:p>
+    <w:p>
+      <w:pPr>
+        <w:spacing w:line="480" w:lineRule="auto"/>
+        <w:rPr>
+          <w:rFonts w:ascii="Times New Roman" w:hAnsi="Times New Roman" w:cs="Times New Roman"/>
+          <w:b/>
+        </w:rPr>
+      </w:pPr>
+      <w:r>
+        <w:rPr>
+          <w:rFonts w:ascii="Times New Roman" w:hAnsi="Times New Roman" w:cs="Times New Roman"/>
+          <w:b/>
+        </w:rPr>
+        <w:t>Future work:</w:t>
+      </w:r>
+    </w:p>
+    <w:p>
+      <w:pPr>
+        <w:spacing w:line="480" w:lineRule="auto"/>
+        <w:rPr>
+          <w:rFonts w:ascii="Times New Roman" w:hAnsi="Times New Roman" w:cs="Times New Roman"/>
+        </w:rPr>
+      </w:pPr>
+      <w:r>
+        <w:rPr>
+          <w:rFonts w:ascii="Times New Roman" w:hAnsi="Times New Roman" w:cs="Times New Roman"/>
+        </w:rPr>
+        <w:t xml:space="preserve">For the future I think it would be great to implement machine learning features to our web application. Perhaps there will be opportunity to predict certain features for users of the web application. Machine learning features would definitely be a challenge worth exploring. In the future a student with a strong mathematics background can help design machine learning </w:t>
+      </w:r>
+      <w:r>
+        <w:rPr>
+          <w:rFonts w:ascii="Times New Roman" w:hAnsi="Times New Roman" w:cs="Times New Roman"/>
+        </w:rPr>
+        <w:t>algorithms</w:t>
+      </w:r>
+      <w:r>
+        <w:rPr>
+          <w:rFonts w:ascii="Times New Roman" w:hAnsi="Times New Roman" w:cs="Times New Roman"/>
+        </w:rPr>
+        <w:t xml:space="preserve">. It is important to push ourselves to strive for </w:t>
+      </w:r>
+      <w:r>
+        <w:rPr>
+          <w:rFonts w:ascii="Times New Roman" w:hAnsi="Times New Roman" w:cs="Times New Roman"/>
+        </w:rPr>
+        <w:t>excellence</w:t>
+      </w:r>
+      <w:r>
+        <w:rPr>
+          <w:rFonts w:ascii="Times New Roman" w:hAnsi="Times New Roman" w:cs="Times New Roman"/>
+        </w:rPr>
+        <w:t xml:space="preserve">. Even if the machine learning approach does not </w:t>
+      </w:r>
+      <w:r>
+        <w:rPr>
+          <w:rFonts w:ascii="Times New Roman" w:hAnsi="Times New Roman" w:cs="Times New Roman"/>
+        </w:rPr>
+        <w:t>succeed</w:t>
+      </w:r>
+      <w:r>
+        <w:rPr>
+          <w:rFonts w:ascii="Times New Roman" w:hAnsi="Times New Roman" w:cs="Times New Roman"/>
+        </w:rPr>
+        <w:t xml:space="preserve">, it is worth a try. It is important to not only succeed but also fail. There is so much we can learn from even exploring the avenue of machine learning. </w:t>
+      </w:r>
+    </w:p>
+    <w:p>
+      <w:pPr>
+        <w:spacing w:line="480" w:lineRule="auto"/>
+        <w:rPr>
+          <w:rFonts w:ascii="Times New Roman" w:hAnsi="Times New Roman" w:cs="Times New Roman"/>
+        </w:rPr>
+      </w:pPr>
+    </w:p>
+    <w:p>
+      <w:pPr>
+        <w:spacing w:line="480" w:lineRule="auto"/>
+        <w:rPr>
+          <w:rFonts w:ascii="Times New Roman" w:hAnsi="Times New Roman" w:cs="Times New Roman"/>
+          <w:b/>
+        </w:rPr>
+      </w:pPr>
+      <w:r>
+        <w:rPr>
+          <w:rFonts w:ascii="Times New Roman" w:hAnsi="Times New Roman" w:cs="Times New Roman"/>
+          <w:b/>
+        </w:rPr>
+        <w:t>Conclusion:</w:t>
+      </w:r>
+    </w:p>
+    <w:p>
+      <w:pPr>
+        <w:spacing w:line="480" w:lineRule="auto"/>
+        <w:rPr>
+          <w:rFonts w:ascii="Times New Roman" w:hAnsi="Times New Roman" w:cs="Times New Roman"/>
+        </w:rPr>
+      </w:pPr>
+      <w:r>
+        <w:rPr>
+          <w:rFonts w:ascii="Times New Roman" w:hAnsi="Times New Roman" w:cs="Times New Roman"/>
+        </w:rPr>
+        <w:t xml:space="preserve">I learned a lot these past few weeks, I have not had much experience with web programming. In the past I have only made a couple of static websites. It was a wonderful learning experience to be able to create a website with a multitude of different web technologies and be able to connect it to a backend database. </w:t>
+      </w:r>
+      <w:r>
+        <w:rPr>
+          <w:rFonts w:ascii="Times New Roman" w:hAnsi="Times New Roman" w:cs="Times New Roman"/>
+        </w:rPr>
+        <w:t xml:space="preserve">I also enjoyed collaborating with my fellow student researchers. It is </w:t>
+      </w:r>
+      <w:r>
+        <w:rPr>
+          <w:rFonts w:ascii="Times New Roman" w:hAnsi="Times New Roman" w:cs="Times New Roman"/>
+        </w:rPr>
+        <w:lastRenderedPageBreak/>
+        <w:t>always a pleasure to be able to come together and deliver a working project in the end. It is important to be able to work in a group together where people can complement each other’s strengths.</w:t>
+      </w:r>
+    </w:p>
+    <w:p>
+      <w:pPr>
+        <w:rPr>
+          <w:rFonts w:ascii="Times New Roman" w:hAnsi="Times New Roman" w:cs="Times New Roman"/>
+        </w:rPr>
+      </w:pPr>
+    </w:p>
+    <w:p>
+      <w:pPr>
+        <w:rPr>
+          <w:rFonts w:ascii="Times New Roman" w:hAnsi="Times New Roman" w:cs="Times New Roman"/>
+        </w:rPr>
+      </w:pPr>
+    </w:p>
+    <w:p>
+      <w:pPr>
+        <w:rPr>
+          <w:rFonts w:ascii="Times New Roman" w:hAnsi="Times New Roman" w:cs="Times New Roman"/>
+        </w:rPr>
+      </w:pPr>
+    </w:p>
+    <w:p>
+      <w:pPr>
+        <w:rPr>
+          <w:rFonts w:ascii="Times New Roman" w:hAnsi="Times New Roman" w:cs="Times New Roman"/>
+        </w:rPr>
+      </w:pPr>
+    </w:p>
+    <w:p>
+      <w:pPr>
+        <w:rPr>
+          <w:rFonts w:ascii="Times New Roman" w:hAnsi="Times New Roman" w:cs="Times New Roman"/>
+          <w:b/>
+        </w:rPr>
+      </w:pPr>
+      <w:r>
+        <w:rPr>
+          <w:rFonts w:ascii="Times New Roman" w:hAnsi="Times New Roman" w:cs="Times New Roman"/>
+          <w:b/>
+        </w:rPr>
+        <w:t>Screenshots:</w:t>
+      </w:r>
     </w:p>
     <w:p>
       <w:pPr>
@@ -684,6 +640,7 @@
           <w:rFonts w:ascii="Times New Roman" w:hAnsi="Times New Roman" w:cs="Times New Roman"/>
           <w:noProof/>
         </w:rPr>
+        <w:lastRenderedPageBreak/>
         <w:drawing>
           <wp:inline distT="0" distB="0" distL="0" distR="0" wp14:anchorId="0F7009F5" wp14:editId="27DFFBEA">
             <wp:extent cx="5943600" cy="4424045"/>
@@ -738,7 +695,7 @@
 </file>
 
 <file path=word/styles.xml><?xml version="1.0" encoding="utf-8"?>
-<w:styles xmlns:mc="http://schemas.openxmlformats.org/markup-compatibility/2006" xmlns:r="http://schemas.openxmlformats.org/officeDocument/2006/relationships" xmlns:w="http://schemas.openxmlformats.org/wordprocessingml/2006/main" xmlns:w14="http://schemas.microsoft.com/office/word/2010/wordml" xmlns:w15="http://schemas.microsoft.com/office/word/2012/wordml" mc:Ignorable="w14 w15">
+<w:styles xmlns:mc="http://schemas.openxmlformats.org/markup-compatibility/2006" xmlns:r="http://schemas.openxmlformats.org/officeDocument/2006/relationships" xmlns:w="http://schemas.openxmlformats.org/wordprocessingml/2006/main" xmlns:w14="http://schemas.microsoft.com/office/word/2010/wordml" xmlns:w15="http://schemas.microsoft.com/office/word/2012/wordml" xmlns:w16cid="http://schemas.microsoft.com/office/word/2016/wordml/cid" xmlns:w16se="http://schemas.microsoft.com/office/word/2015/wordml/symex" mc:Ignorable="w14 w15 w16se w16cid">
   <w:docDefaults>
     <w:rPrDefault>
       <w:rPr>
@@ -750,7 +707,7 @@
     </w:rPrDefault>
     <w:pPrDefault/>
   </w:docDefaults>
-  <w:latentStyles w:defLockedState="0" w:defUIPriority="99" w:defSemiHidden="0" w:defUnhideWhenUsed="0" w:defQFormat="0" w:count="382">
+  <w:latentStyles w:defLockedState="0" w:defUIPriority="99" w:defSemiHidden="0" w:defUnhideWhenUsed="0" w:defQFormat="0" w:count="375">
     <w:lsdException w:name="Normal" w:uiPriority="0" w:qFormat="1"/>
     <w:lsdException w:name="heading 1" w:uiPriority="9" w:qFormat="1"/>
     <w:lsdException w:name="heading 2" w:semiHidden="1" w:uiPriority="9" w:unhideWhenUsed="1" w:qFormat="1"/>
@@ -907,15 +864,6 @@
     <w:lsdException w:name="Balloon Text" w:semiHidden="1" w:unhideWhenUsed="1"/>
     <w:lsdException w:name="Table Grid" w:uiPriority="39"/>
     <w:lsdException w:name="Table Theme" w:semiHidden="1" w:unhideWhenUsed="1"/>
-    <w:lsdException w:name="Note Level 1" w:semiHidden="1" w:unhideWhenUsed="1"/>
-    <w:lsdException w:name="Note Level 2" w:semiHidden="1" w:unhideWhenUsed="1"/>
-    <w:lsdException w:name="Note Level 3" w:semiHidden="1" w:unhideWhenUsed="1"/>
-    <w:lsdException w:name="Note Level 4" w:semiHidden="1" w:unhideWhenUsed="1"/>
-    <w:lsdException w:name="Note Level 5" w:semiHidden="1" w:unhideWhenUsed="1"/>
-    <w:lsdException w:name="Note Level 6" w:semiHidden="1" w:unhideWhenUsed="1"/>
-    <w:lsdException w:name="Note Level 7" w:semiHidden="1" w:unhideWhenUsed="1"/>
-    <w:lsdException w:name="Note Level 8" w:semiHidden="1" w:unhideWhenUsed="1"/>
-    <w:lsdException w:name="Note Level 9" w:semiHidden="1" w:unhideWhenUsed="1"/>
     <w:lsdException w:name="Placeholder Text" w:semiHidden="1"/>
     <w:lsdException w:name="No Spacing" w:uiPriority="1" w:qFormat="1"/>
     <w:lsdException w:name="Light Shading" w:uiPriority="60"/>

</xml_diff>

<commit_message>
added more screenshots of demonstration
</commit_message>
<xml_diff>
--- a/report_stemppact_flores_2017.docx
+++ b/report_stemppact_flores_2017.docx
@@ -1,6 +1,6 @@
 
 <file path=word/document.xml><?xml version="1.0" encoding="utf-8"?>
-<w:document xmlns:wpc="http://schemas.microsoft.com/office/word/2010/wordprocessingCanvas" xmlns:mc="http://schemas.openxmlformats.org/markup-compatibility/2006" xmlns:o="urn:schemas-microsoft-com:office:office" xmlns:r="http://schemas.openxmlformats.org/officeDocument/2006/relationships" xmlns:m="http://schemas.openxmlformats.org/officeDocument/2006/math" xmlns:v="urn:schemas-microsoft-com:vml" xmlns:wp14="http://schemas.microsoft.com/office/word/2010/wordprocessingDrawing" xmlns:wp="http://schemas.openxmlformats.org/drawingml/2006/wordprocessingDrawing" xmlns:w10="urn:schemas-microsoft-com:office:word" xmlns:w="http://schemas.openxmlformats.org/wordprocessingml/2006/main" xmlns:w14="http://schemas.microsoft.com/office/word/2010/wordml" xmlns:wpg="http://schemas.microsoft.com/office/word/2010/wordprocessingGroup" xmlns:wpi="http://schemas.microsoft.com/office/word/2010/wordprocessingInk" xmlns:wne="http://schemas.microsoft.com/office/word/2006/wordml" xmlns:wps="http://schemas.microsoft.com/office/word/2010/wordprocessingShape" mc:Ignorable="w14 wp14">
+<w:document xmlns:wpc="http://schemas.microsoft.com/office/word/2010/wordprocessingCanvas" xmlns:cx="http://schemas.microsoft.com/office/drawing/2014/chartex" xmlns:cx1="http://schemas.microsoft.com/office/drawing/2015/9/8/chartex" xmlns:cx2="http://schemas.microsoft.com/office/drawing/2015/10/21/chartex" xmlns:cx3="http://schemas.microsoft.com/office/drawing/2016/5/9/chartex" xmlns:cx4="http://schemas.microsoft.com/office/drawing/2016/5/10/chartex" xmlns:cx5="http://schemas.microsoft.com/office/drawing/2016/5/11/chartex" xmlns:cx6="http://schemas.microsoft.com/office/drawing/2016/5/12/chartex" xmlns:cx7="http://schemas.microsoft.com/office/drawing/2016/5/13/chartex" xmlns:cx8="http://schemas.microsoft.com/office/drawing/2016/5/14/chartex" xmlns:mc="http://schemas.openxmlformats.org/markup-compatibility/2006" xmlns:aink="http://schemas.microsoft.com/office/drawing/2016/ink" xmlns:am3d="http://schemas.microsoft.com/office/drawing/2017/model3d" xmlns:o="urn:schemas-microsoft-com:office:office" xmlns:r="http://schemas.openxmlformats.org/officeDocument/2006/relationships" xmlns:m="http://schemas.openxmlformats.org/officeDocument/2006/math" xmlns:v="urn:schemas-microsoft-com:vml" xmlns:wp14="http://schemas.microsoft.com/office/word/2010/wordprocessingDrawing" xmlns:wp="http://schemas.openxmlformats.org/drawingml/2006/wordprocessingDrawing" xmlns:w10="urn:schemas-microsoft-com:office:word" xmlns:w="http://schemas.openxmlformats.org/wordprocessingml/2006/main" xmlns:w14="http://schemas.microsoft.com/office/word/2010/wordml" xmlns:w15="http://schemas.microsoft.com/office/word/2012/wordml" xmlns:w16cid="http://schemas.microsoft.com/office/word/2016/wordml/cid" xmlns:w16se="http://schemas.microsoft.com/office/word/2015/wordml/symex" xmlns:wpg="http://schemas.microsoft.com/office/word/2010/wordprocessingGroup" xmlns:wpi="http://schemas.microsoft.com/office/word/2010/wordprocessingInk" xmlns:wne="http://schemas.microsoft.com/office/word/2006/wordml" xmlns:wps="http://schemas.microsoft.com/office/word/2010/wordprocessingShape" mc:Ignorable="w14 w15 w16se w16cid wp14">
   <w:body>
     <w:p>
       <w:pPr>
@@ -25,6 +25,19 @@
         <w:rPr>
           <w:rFonts w:ascii="Times New Roman" w:hAnsi="Times New Roman" w:cs="Times New Roman"/>
         </w:rPr>
+        <w:t>STEMPact Research</w:t>
+      </w:r>
+    </w:p>
+    <w:p>
+      <w:pPr>
+        <w:rPr>
+          <w:rFonts w:ascii="Times New Roman" w:hAnsi="Times New Roman" w:cs="Times New Roman"/>
+        </w:rPr>
+      </w:pPr>
+      <w:r>
+        <w:rPr>
+          <w:rFonts w:ascii="Times New Roman" w:hAnsi="Times New Roman" w:cs="Times New Roman"/>
+        </w:rPr>
         <w:t>8/7/17</w:t>
       </w:r>
     </w:p>
@@ -197,6 +210,56 @@
         <w:rPr>
           <w:rFonts w:ascii="Times New Roman" w:hAnsi="Times New Roman" w:cs="Times New Roman"/>
         </w:rPr>
+        <w:t xml:space="preserve">In the same fashion I was able to create functions where a user can increase the </w:t>
+      </w:r>
+      <w:r>
+        <w:rPr>
+          <w:rFonts w:ascii="Times New Roman" w:hAnsi="Times New Roman" w:cs="Times New Roman"/>
+        </w:rPr>
+        <w:t>red</w:t>
+      </w:r>
+      <w:r>
+        <w:rPr>
+          <w:rFonts w:ascii="Times New Roman" w:hAnsi="Times New Roman" w:cs="Times New Roman"/>
+        </w:rPr>
+        <w:t>,</w:t>
+      </w:r>
+      <w:r>
+        <w:rPr>
+          <w:rFonts w:ascii="Times New Roman" w:hAnsi="Times New Roman" w:cs="Times New Roman"/>
+        </w:rPr>
+        <w:t xml:space="preserve"> green</w:t>
+      </w:r>
+      <w:r>
+        <w:rPr>
+          <w:rFonts w:ascii="Times New Roman" w:hAnsi="Times New Roman" w:cs="Times New Roman"/>
+        </w:rPr>
+        <w:t xml:space="preserve">, or </w:t>
+      </w:r>
+      <w:r>
+        <w:rPr>
+          <w:rFonts w:ascii="Times New Roman" w:hAnsi="Times New Roman" w:cs="Times New Roman"/>
+        </w:rPr>
+        <w:t>blue</w:t>
+      </w:r>
+      <w:r>
+        <w:rPr>
+          <w:rFonts w:ascii="Times New Roman" w:hAnsi="Times New Roman" w:cs="Times New Roman"/>
+        </w:rPr>
+        <w:t xml:space="preserve"> values of an image. The user also has the option to darken and brighten the images as well as convert the image to gray scale. This is accomplished through pixel manipulation.</w:t>
+      </w:r>
+    </w:p>
+    <w:p>
+      <w:pPr>
+        <w:spacing w:line="480" w:lineRule="auto"/>
+        <w:rPr>
+          <w:rFonts w:ascii="Times New Roman" w:hAnsi="Times New Roman" w:cs="Times New Roman"/>
+        </w:rPr>
+      </w:pPr>
+      <w:r>
+        <w:rPr>
+          <w:rFonts w:ascii="Times New Roman" w:hAnsi="Times New Roman" w:cs="Times New Roman"/>
+        </w:rPr>
         <w:t xml:space="preserve"> </w:t>
       </w:r>
       <w:r>
@@ -229,30 +292,6 @@
         </w:rPr>
         <w:t>.</w:t>
       </w:r>
-    </w:p>
-    <w:p>
-      <w:pPr>
-        <w:spacing w:line="480" w:lineRule="auto"/>
-        <w:rPr>
-          <w:rFonts w:ascii="Times New Roman" w:hAnsi="Times New Roman" w:cs="Times New Roman"/>
-        </w:rPr>
-      </w:pPr>
-    </w:p>
-    <w:p>
-      <w:pPr>
-        <w:spacing w:line="480" w:lineRule="auto"/>
-        <w:rPr>
-          <w:rFonts w:ascii="Times New Roman" w:hAnsi="Times New Roman" w:cs="Times New Roman"/>
-        </w:rPr>
-      </w:pPr>
-    </w:p>
-    <w:p>
-      <w:pPr>
-        <w:spacing w:line="480" w:lineRule="auto"/>
-        <w:rPr>
-          <w:rFonts w:ascii="Times New Roman" w:hAnsi="Times New Roman" w:cs="Times New Roman"/>
-        </w:rPr>
-      </w:pPr>
     </w:p>
     <w:p>
       <w:pPr>
@@ -364,152 +403,37 @@
         <w:rPr>
           <w:rFonts w:ascii="Times New Roman" w:hAnsi="Times New Roman" w:cs="Times New Roman"/>
         </w:rPr>
-        <w:t>I used Sublime and Vim/Vi as my main text editors. Testing was done in the Google Chrome browser.</w:t>
-      </w:r>
-    </w:p>
-    <w:p>
-      <w:pPr>
-        <w:spacing w:line="480" w:lineRule="auto"/>
-        <w:rPr>
-          <w:rFonts w:ascii="Times New Roman" w:hAnsi="Times New Roman" w:cs="Times New Roman"/>
-        </w:rPr>
-      </w:pPr>
-    </w:p>
-    <w:p>
-      <w:pPr>
-        <w:spacing w:line="480" w:lineRule="auto"/>
-        <w:rPr>
-          <w:rFonts w:ascii="Times New Roman" w:hAnsi="Times New Roman" w:cs="Times New Roman"/>
-          <w:b/>
-        </w:rPr>
-      </w:pPr>
-      <w:r>
-        <w:rPr>
-          <w:rFonts w:ascii="Times New Roman" w:hAnsi="Times New Roman" w:cs="Times New Roman"/>
-          <w:b/>
-        </w:rPr>
-        <w:t>Functions/diagram:</w:t>
-      </w:r>
-    </w:p>
-    <w:p>
-      <w:pPr>
-        <w:spacing w:line="480" w:lineRule="auto"/>
-        <w:rPr>
-          <w:rFonts w:ascii="Times New Roman" w:hAnsi="Times New Roman" w:cs="Times New Roman"/>
-        </w:rPr>
-      </w:pPr>
-    </w:p>
-    <w:p>
-      <w:pPr>
-        <w:spacing w:line="480" w:lineRule="auto"/>
-        <w:rPr>
-          <w:rFonts w:ascii="Times New Roman" w:hAnsi="Times New Roman" w:cs="Times New Roman"/>
-        </w:rPr>
-      </w:pPr>
-    </w:p>
-    <w:p>
-      <w:pPr>
-        <w:spacing w:line="480" w:lineRule="auto"/>
-        <w:rPr>
-          <w:rFonts w:ascii="Times New Roman" w:hAnsi="Times New Roman" w:cs="Times New Roman"/>
-          <w:b/>
-        </w:rPr>
-      </w:pPr>
-      <w:r>
-        <w:rPr>
-          <w:rFonts w:ascii="Times New Roman" w:hAnsi="Times New Roman" w:cs="Times New Roman"/>
-          <w:b/>
-        </w:rPr>
-        <w:t>Feedback about STEMPact Program:</w:t>
-      </w:r>
-    </w:p>
-    <w:p>
-      <w:pPr>
-        <w:spacing w:line="480" w:lineRule="auto"/>
-        <w:rPr>
-          <w:rFonts w:ascii="Times New Roman" w:hAnsi="Times New Roman" w:cs="Times New Roman"/>
-        </w:rPr>
-      </w:pPr>
-      <w:r>
-        <w:rPr>
-          <w:rFonts w:ascii="Times New Roman" w:hAnsi="Times New Roman" w:cs="Times New Roman"/>
-        </w:rPr>
-        <w:t xml:space="preserve">I believe that the STEMPact program is a wonderful opportunity and I am glad that I was able to be a part of it this summer. The experience this program has provided me with has been invaluable. </w:t>
-      </w:r>
-      <w:r>
-        <w:rPr>
-          <w:rFonts w:ascii="Times New Roman" w:hAnsi="Times New Roman" w:cs="Times New Roman"/>
-        </w:rPr>
-        <w:t xml:space="preserve">Getting paid to research new technologies </w:t>
-      </w:r>
-      <w:r>
-        <w:rPr>
-          <w:rFonts w:ascii="Times New Roman" w:hAnsi="Times New Roman" w:cs="Times New Roman"/>
-        </w:rPr>
-        <w:t xml:space="preserve">has been a great opportunity </w:t>
-      </w:r>
-      <w:r>
-        <w:rPr>
-          <w:rFonts w:ascii="Times New Roman" w:hAnsi="Times New Roman" w:cs="Times New Roman"/>
-        </w:rPr>
-        <w:t xml:space="preserve">for me. </w:t>
-      </w:r>
-      <w:r>
-        <w:rPr>
-          <w:rFonts w:ascii="Times New Roman" w:hAnsi="Times New Roman" w:cs="Times New Roman"/>
-        </w:rPr>
-        <w:t xml:space="preserve">Instead of having to find a part-time job unrelated to my academic studies, I have been able to earn an income while increasing my skill set. I think It is important to empower students in this way, the STEMPact program allows students to improve themselves. </w:t>
-      </w:r>
-    </w:p>
-    <w:p>
-      <w:pPr>
-        <w:spacing w:line="480" w:lineRule="auto"/>
-        <w:rPr>
-          <w:rFonts w:ascii="Times New Roman" w:hAnsi="Times New Roman" w:cs="Times New Roman"/>
-        </w:rPr>
-      </w:pPr>
-    </w:p>
-    <w:p>
-      <w:pPr>
-        <w:spacing w:line="480" w:lineRule="auto"/>
-        <w:rPr>
-          <w:rFonts w:ascii="Times New Roman" w:hAnsi="Times New Roman" w:cs="Times New Roman"/>
-          <w:b/>
-        </w:rPr>
-      </w:pPr>
-      <w:r>
-        <w:rPr>
-          <w:rFonts w:ascii="Times New Roman" w:hAnsi="Times New Roman" w:cs="Times New Roman"/>
-          <w:b/>
-        </w:rPr>
-        <w:t>Challenges:</w:t>
-      </w:r>
-    </w:p>
-    <w:p>
-      <w:pPr>
-        <w:spacing w:line="480" w:lineRule="auto"/>
-        <w:rPr>
-          <w:rFonts w:ascii="Times New Roman" w:hAnsi="Times New Roman" w:cs="Times New Roman"/>
-        </w:rPr>
-      </w:pPr>
-      <w:r>
-        <w:rPr>
-          <w:rFonts w:ascii="Times New Roman" w:hAnsi="Times New Roman" w:cs="Times New Roman"/>
-        </w:rPr>
-        <w:t xml:space="preserve">The main challenge that I have faced was the fact that I have not had much experience in working with web technologies. In the past I have created just a couple of static websites for fun, nothing to serious or complicated. The extent of my skills with JavaScript was just completing a few coding challenges online in order to get familiar with the language. I would also rate my skill of using databases as novice. </w:t>
-      </w:r>
-      <w:r>
-        <w:rPr>
-          <w:rFonts w:ascii="Times New Roman" w:hAnsi="Times New Roman" w:cs="Times New Roman"/>
-        </w:rPr>
-        <w:t xml:space="preserve">It was a bit of a challenge when I first started working with </w:t>
-      </w:r>
-      <w:r>
-        <w:rPr>
-          <w:rFonts w:ascii="Times New Roman" w:hAnsi="Times New Roman" w:cs="Times New Roman"/>
-        </w:rPr>
-        <w:lastRenderedPageBreak/>
-        <w:t>JavaScript and the database, I had some issues learning the nuances of JavaScript. However, with practice and the ability to ask a fellow researcher, who had prior experience with JavaScript and databases, I was able to work well with those technologies new to me.</w:t>
+        <w:t xml:space="preserve">I used Sublime Text, </w:t>
+      </w:r>
+      <w:r>
+        <w:rPr>
+          <w:rFonts w:ascii="Times New Roman" w:hAnsi="Times New Roman" w:cs="Times New Roman"/>
+        </w:rPr>
+        <w:t>Vim/Vi</w:t>
+      </w:r>
+      <w:r>
+        <w:rPr>
+          <w:rFonts w:ascii="Times New Roman" w:hAnsi="Times New Roman" w:cs="Times New Roman"/>
+        </w:rPr>
+        <w:t>, and Atom</w:t>
+      </w:r>
+      <w:r>
+        <w:rPr>
+          <w:rFonts w:ascii="Times New Roman" w:hAnsi="Times New Roman" w:cs="Times New Roman"/>
+        </w:rPr>
+        <w:t xml:space="preserve"> as my main text editors. Testing was done in the Google Chrome browser</w:t>
+      </w:r>
+      <w:r>
+        <w:rPr>
+          <w:rFonts w:ascii="Times New Roman" w:hAnsi="Times New Roman" w:cs="Times New Roman"/>
+        </w:rPr>
+        <w:t xml:space="preserve"> and </w:t>
+      </w:r>
+      <w:r>
+        <w:rPr>
+          <w:rFonts w:ascii="Times New Roman" w:hAnsi="Times New Roman" w:cs="Times New Roman"/>
+        </w:rPr>
+        <w:t xml:space="preserve"> </w:t>
       </w:r>
       <w:bookmarkStart w:id="0" w:name="_GoBack"/>
       <w:bookmarkEnd w:id="0"/>
@@ -519,6 +443,26 @@
         </w:rPr>
         <w:t xml:space="preserve"> </w:t>
       </w:r>
+      <w:r>
+        <w:rPr>
+          <w:rFonts w:ascii="Times New Roman" w:hAnsi="Times New Roman" w:cs="Times New Roman"/>
+        </w:rPr>
+        <w:t>Mozilla Firefox browser</w:t>
+      </w:r>
+      <w:r>
+        <w:rPr>
+          <w:rFonts w:ascii="Times New Roman" w:hAnsi="Times New Roman" w:cs="Times New Roman"/>
+        </w:rPr>
+        <w:t>.</w:t>
+      </w:r>
+    </w:p>
+    <w:p>
+      <w:pPr>
+        <w:spacing w:line="480" w:lineRule="auto"/>
+        <w:rPr>
+          <w:rFonts w:ascii="Times New Roman" w:hAnsi="Times New Roman" w:cs="Times New Roman"/>
+        </w:rPr>
+      </w:pPr>
     </w:p>
     <w:p>
       <w:pPr>
@@ -533,6 +477,111 @@
           <w:rFonts w:ascii="Times New Roman" w:hAnsi="Times New Roman" w:cs="Times New Roman"/>
           <w:b/>
         </w:rPr>
+        <w:t>Feedback about STEMPact Program:</w:t>
+      </w:r>
+    </w:p>
+    <w:p>
+      <w:pPr>
+        <w:spacing w:line="480" w:lineRule="auto"/>
+        <w:rPr>
+          <w:rFonts w:ascii="Times New Roman" w:hAnsi="Times New Roman" w:cs="Times New Roman"/>
+        </w:rPr>
+      </w:pPr>
+      <w:r>
+        <w:rPr>
+          <w:rFonts w:ascii="Times New Roman" w:hAnsi="Times New Roman" w:cs="Times New Roman"/>
+        </w:rPr>
+        <w:t xml:space="preserve">I believe that the STEMPact program is a wonderful opportunity and I am glad that I was able to be a part of it this summer. The experience this program has provided me with has been invaluable. </w:t>
+      </w:r>
+      <w:r>
+        <w:rPr>
+          <w:rFonts w:ascii="Times New Roman" w:hAnsi="Times New Roman" w:cs="Times New Roman"/>
+        </w:rPr>
+        <w:t xml:space="preserve">Getting paid to research new technologies </w:t>
+      </w:r>
+      <w:r>
+        <w:rPr>
+          <w:rFonts w:ascii="Times New Roman" w:hAnsi="Times New Roman" w:cs="Times New Roman"/>
+        </w:rPr>
+        <w:t xml:space="preserve">has been a great opportunity </w:t>
+      </w:r>
+      <w:r>
+        <w:rPr>
+          <w:rFonts w:ascii="Times New Roman" w:hAnsi="Times New Roman" w:cs="Times New Roman"/>
+        </w:rPr>
+        <w:t xml:space="preserve">for me. </w:t>
+      </w:r>
+      <w:r>
+        <w:rPr>
+          <w:rFonts w:ascii="Times New Roman" w:hAnsi="Times New Roman" w:cs="Times New Roman"/>
+        </w:rPr>
+        <w:t xml:space="preserve">Instead of having to find a part-time job unrelated to my academic studies, I have been able to earn an income while increasing my skill set. I think It is important to empower students in this way, the STEMPact program allows students to improve themselves. </w:t>
+      </w:r>
+    </w:p>
+    <w:p>
+      <w:pPr>
+        <w:spacing w:line="480" w:lineRule="auto"/>
+        <w:rPr>
+          <w:rFonts w:ascii="Times New Roman" w:hAnsi="Times New Roman" w:cs="Times New Roman"/>
+        </w:rPr>
+      </w:pPr>
+    </w:p>
+    <w:p>
+      <w:pPr>
+        <w:spacing w:line="480" w:lineRule="auto"/>
+        <w:rPr>
+          <w:rFonts w:ascii="Times New Roman" w:hAnsi="Times New Roman" w:cs="Times New Roman"/>
+          <w:b/>
+        </w:rPr>
+      </w:pPr>
+      <w:r>
+        <w:rPr>
+          <w:rFonts w:ascii="Times New Roman" w:hAnsi="Times New Roman" w:cs="Times New Roman"/>
+          <w:b/>
+        </w:rPr>
+        <w:t>Challenges:</w:t>
+      </w:r>
+    </w:p>
+    <w:p>
+      <w:pPr>
+        <w:spacing w:line="480" w:lineRule="auto"/>
+        <w:rPr>
+          <w:rFonts w:ascii="Times New Roman" w:hAnsi="Times New Roman" w:cs="Times New Roman"/>
+        </w:rPr>
+      </w:pPr>
+      <w:r>
+        <w:rPr>
+          <w:rFonts w:ascii="Times New Roman" w:hAnsi="Times New Roman" w:cs="Times New Roman"/>
+        </w:rPr>
+        <w:t xml:space="preserve">The main challenge that I have faced was the fact that I have not had much experience in working with web technologies. In the past I have created just a couple of static websites for fun, nothing to serious or complicated. The extent of my skills with JavaScript was just completing a few coding challenges online in order to get familiar with the language. I would also rate my skill of using databases as novice. </w:t>
+      </w:r>
+      <w:r>
+        <w:rPr>
+          <w:rFonts w:ascii="Times New Roman" w:hAnsi="Times New Roman" w:cs="Times New Roman"/>
+        </w:rPr>
+        <w:t xml:space="preserve">It was a bit of a challenge when I first started working with JavaScript and the database, I had some issues learning the nuances of JavaScript. However, with </w:t>
+      </w:r>
+      <w:r>
+        <w:rPr>
+          <w:rFonts w:ascii="Times New Roman" w:hAnsi="Times New Roman" w:cs="Times New Roman"/>
+        </w:rPr>
+        <w:lastRenderedPageBreak/>
+        <w:t xml:space="preserve">practice and the ability to ask a fellow researcher, who had prior experience with JavaScript and databases, I was able to work well with those technologies new to me. </w:t>
+      </w:r>
+    </w:p>
+    <w:p>
+      <w:pPr>
+        <w:spacing w:line="480" w:lineRule="auto"/>
+        <w:rPr>
+          <w:rFonts w:ascii="Times New Roman" w:hAnsi="Times New Roman" w:cs="Times New Roman"/>
+          <w:b/>
+        </w:rPr>
+      </w:pPr>
+      <w:r>
+        <w:rPr>
+          <w:rFonts w:ascii="Times New Roman" w:hAnsi="Times New Roman" w:cs="Times New Roman"/>
+          <w:b/>
+        </w:rPr>
         <w:t>Future work:</w:t>
       </w:r>
     </w:p>
@@ -700,160 +749,6 @@
       <w:pPr>
         <w:rPr>
           <w:rFonts w:ascii="Times New Roman" w:hAnsi="Times New Roman" w:cs="Times New Roman"/>
-        </w:rPr>
-      </w:pPr>
-    </w:p>
-    <w:p>
-      <w:pPr>
-        <w:rPr>
-          <w:rFonts w:ascii="Times New Roman" w:hAnsi="Times New Roman" w:cs="Times New Roman"/>
-        </w:rPr>
-      </w:pPr>
-    </w:p>
-    <w:p>
-      <w:pPr>
-        <w:rPr>
-          <w:rFonts w:ascii="Times New Roman" w:hAnsi="Times New Roman" w:cs="Times New Roman"/>
-        </w:rPr>
-      </w:pPr>
-    </w:p>
-    <w:p>
-      <w:pPr>
-        <w:rPr>
-          <w:rFonts w:ascii="Times New Roman" w:hAnsi="Times New Roman" w:cs="Times New Roman"/>
-        </w:rPr>
-      </w:pPr>
-    </w:p>
-    <w:p>
-      <w:pPr>
-        <w:rPr>
-          <w:rFonts w:ascii="Times New Roman" w:hAnsi="Times New Roman" w:cs="Times New Roman"/>
-        </w:rPr>
-      </w:pPr>
-    </w:p>
-    <w:p>
-      <w:pPr>
-        <w:rPr>
-          <w:rFonts w:ascii="Times New Roman" w:hAnsi="Times New Roman" w:cs="Times New Roman"/>
-        </w:rPr>
-      </w:pPr>
-    </w:p>
-    <w:p>
-      <w:pPr>
-        <w:rPr>
-          <w:rFonts w:ascii="Times New Roman" w:hAnsi="Times New Roman" w:cs="Times New Roman"/>
-        </w:rPr>
-      </w:pPr>
-    </w:p>
-    <w:p>
-      <w:pPr>
-        <w:rPr>
-          <w:rFonts w:ascii="Times New Roman" w:hAnsi="Times New Roman" w:cs="Times New Roman"/>
-        </w:rPr>
-      </w:pPr>
-    </w:p>
-    <w:p>
-      <w:pPr>
-        <w:rPr>
-          <w:rFonts w:ascii="Times New Roman" w:hAnsi="Times New Roman" w:cs="Times New Roman"/>
-        </w:rPr>
-      </w:pPr>
-    </w:p>
-    <w:p>
-      <w:pPr>
-        <w:rPr>
-          <w:rFonts w:ascii="Times New Roman" w:hAnsi="Times New Roman" w:cs="Times New Roman"/>
-        </w:rPr>
-      </w:pPr>
-    </w:p>
-    <w:p>
-      <w:pPr>
-        <w:rPr>
-          <w:rFonts w:ascii="Times New Roman" w:hAnsi="Times New Roman" w:cs="Times New Roman"/>
-        </w:rPr>
-      </w:pPr>
-    </w:p>
-    <w:p>
-      <w:pPr>
-        <w:rPr>
-          <w:rFonts w:ascii="Times New Roman" w:hAnsi="Times New Roman" w:cs="Times New Roman"/>
-        </w:rPr>
-      </w:pPr>
-    </w:p>
-    <w:p>
-      <w:pPr>
-        <w:rPr>
-          <w:rFonts w:ascii="Times New Roman" w:hAnsi="Times New Roman" w:cs="Times New Roman"/>
-        </w:rPr>
-      </w:pPr>
-    </w:p>
-    <w:p>
-      <w:pPr>
-        <w:rPr>
-          <w:rFonts w:ascii="Times New Roman" w:hAnsi="Times New Roman" w:cs="Times New Roman"/>
-        </w:rPr>
-      </w:pPr>
-    </w:p>
-    <w:p>
-      <w:pPr>
-        <w:rPr>
-          <w:rFonts w:ascii="Times New Roman" w:hAnsi="Times New Roman" w:cs="Times New Roman"/>
-        </w:rPr>
-      </w:pPr>
-    </w:p>
-    <w:p>
-      <w:pPr>
-        <w:rPr>
-          <w:rFonts w:ascii="Times New Roman" w:hAnsi="Times New Roman" w:cs="Times New Roman"/>
-        </w:rPr>
-      </w:pPr>
-    </w:p>
-    <w:p>
-      <w:pPr>
-        <w:rPr>
-          <w:rFonts w:ascii="Times New Roman" w:hAnsi="Times New Roman" w:cs="Times New Roman"/>
-        </w:rPr>
-      </w:pPr>
-    </w:p>
-    <w:p>
-      <w:pPr>
-        <w:rPr>
-          <w:rFonts w:ascii="Times New Roman" w:hAnsi="Times New Roman" w:cs="Times New Roman"/>
-        </w:rPr>
-      </w:pPr>
-    </w:p>
-    <w:p>
-      <w:pPr>
-        <w:rPr>
-          <w:rFonts w:ascii="Times New Roman" w:hAnsi="Times New Roman" w:cs="Times New Roman"/>
-        </w:rPr>
-      </w:pPr>
-    </w:p>
-    <w:p>
-      <w:pPr>
-        <w:rPr>
-          <w:rFonts w:ascii="Times New Roman" w:hAnsi="Times New Roman" w:cs="Times New Roman"/>
-        </w:rPr>
-      </w:pPr>
-    </w:p>
-    <w:p>
-      <w:pPr>
-        <w:rPr>
-          <w:rFonts w:ascii="Times New Roman" w:hAnsi="Times New Roman" w:cs="Times New Roman"/>
-        </w:rPr>
-      </w:pPr>
-    </w:p>
-    <w:p>
-      <w:pPr>
-        <w:rPr>
-          <w:rFonts w:ascii="Times New Roman" w:hAnsi="Times New Roman" w:cs="Times New Roman"/>
-        </w:rPr>
-      </w:pPr>
-    </w:p>
-    <w:p>
-      <w:pPr>
-        <w:rPr>
-          <w:rFonts w:ascii="Times New Roman" w:hAnsi="Times New Roman" w:cs="Times New Roman"/>
           <w:b/>
         </w:rPr>
       </w:pPr>
@@ -862,6 +757,7 @@
           <w:rFonts w:ascii="Times New Roman" w:hAnsi="Times New Roman" w:cs="Times New Roman"/>
           <w:b/>
         </w:rPr>
+        <w:lastRenderedPageBreak/>
         <w:t>Screenshots:</w:t>
       </w:r>
     </w:p>
@@ -883,7 +779,6 @@
           <w:rFonts w:ascii="Times New Roman" w:hAnsi="Times New Roman" w:cs="Times New Roman"/>
           <w:noProof/>
         </w:rPr>
-        <w:lastRenderedPageBreak/>
         <w:drawing>
           <wp:inline distT="0" distB="0" distL="0" distR="0" wp14:anchorId="1E0E2856" wp14:editId="2D2E6FFF">
             <wp:extent cx="5943600" cy="6068695"/>
@@ -900,7 +795,7 @@
                     <pic:cNvPicPr/>
                   </pic:nvPicPr>
                   <pic:blipFill>
-                    <a:blip r:embed="rId6">
+                    <a:blip r:embed="rId5">
                       <a:extLst>
                         <a:ext uri="{28A0092B-C50C-407E-A947-70E740481C1C}">
                           <a14:useLocalDpi xmlns:a14="http://schemas.microsoft.com/office/drawing/2010/main" val="0"/>
@@ -955,7 +850,7 @@
                     <pic:cNvPicPr/>
                   </pic:nvPicPr>
                   <pic:blipFill>
-                    <a:blip r:embed="rId7" cstate="print">
+                    <a:blip r:embed="rId6" cstate="print">
                       <a:extLst>
                         <a:ext uri="{28A0092B-C50C-407E-A947-70E740481C1C}">
                           <a14:useLocalDpi xmlns:a14="http://schemas.microsoft.com/office/drawing/2010/main" val="0"/>
@@ -1015,7 +910,7 @@
                     <pic:cNvPicPr/>
                   </pic:nvPicPr>
                   <pic:blipFill>
-                    <a:blip r:embed="rId8"/>
+                    <a:blip r:embed="rId7"/>
                     <a:stretch>
                       <a:fillRect/>
                     </a:stretch>
@@ -1047,7 +942,7 @@
 </file>
 
 <file path=word/styles.xml><?xml version="1.0" encoding="utf-8"?>
-<w:styles xmlns:mc="http://schemas.openxmlformats.org/markup-compatibility/2006" xmlns:r="http://schemas.openxmlformats.org/officeDocument/2006/relationships" xmlns:w="http://schemas.openxmlformats.org/wordprocessingml/2006/main" xmlns:w14="http://schemas.microsoft.com/office/word/2010/wordml" mc:Ignorable="w14">
+<w:styles xmlns:mc="http://schemas.openxmlformats.org/markup-compatibility/2006" xmlns:r="http://schemas.openxmlformats.org/officeDocument/2006/relationships" xmlns:w="http://schemas.openxmlformats.org/wordprocessingml/2006/main" xmlns:w14="http://schemas.microsoft.com/office/word/2010/wordml" xmlns:w15="http://schemas.microsoft.com/office/word/2012/wordml" xmlns:w16cid="http://schemas.microsoft.com/office/word/2016/wordml/cid" xmlns:w16se="http://schemas.microsoft.com/office/word/2015/wordml/symex" mc:Ignorable="w14 w15 w16se w16cid">
   <w:docDefaults>
     <w:rPrDefault>
       <w:rPr>
@@ -1059,357 +954,382 @@
     </w:rPrDefault>
     <w:pPrDefault/>
   </w:docDefaults>
-  <w:latentStyles w:defLockedState="0" w:defUIPriority="99" w:defSemiHidden="1" w:defUnhideWhenUsed="1" w:defQFormat="0" w:count="267">
-    <w:lsdException w:name="Normal" w:semiHidden="0" w:uiPriority="0" w:unhideWhenUsed="0" w:qFormat="1"/>
-    <w:lsdException w:name="heading 1" w:semiHidden="0" w:uiPriority="9" w:unhideWhenUsed="0" w:qFormat="1"/>
-    <w:lsdException w:name="heading 2" w:uiPriority="9" w:qFormat="1"/>
-    <w:lsdException w:name="heading 3" w:uiPriority="9" w:qFormat="1"/>
-    <w:lsdException w:name="heading 4" w:uiPriority="9" w:qFormat="1"/>
-    <w:lsdException w:name="heading 5" w:uiPriority="9" w:qFormat="1"/>
-    <w:lsdException w:name="heading 6" w:uiPriority="9" w:qFormat="1"/>
-    <w:lsdException w:name="heading 7" w:uiPriority="9" w:qFormat="1"/>
-    <w:lsdException w:name="heading 8" w:uiPriority="9" w:qFormat="1"/>
-    <w:lsdException w:name="heading 9" w:uiPriority="9" w:qFormat="1"/>
-    <w:lsdException w:name="toc 1" w:uiPriority="39"/>
-    <w:lsdException w:name="toc 2" w:uiPriority="39"/>
-    <w:lsdException w:name="toc 3" w:uiPriority="39"/>
-    <w:lsdException w:name="toc 4" w:uiPriority="39"/>
-    <w:lsdException w:name="toc 5" w:uiPriority="39"/>
-    <w:lsdException w:name="toc 6" w:uiPriority="39"/>
-    <w:lsdException w:name="toc 7" w:uiPriority="39"/>
-    <w:lsdException w:name="toc 8" w:uiPriority="39"/>
-    <w:lsdException w:name="toc 9" w:uiPriority="39"/>
-    <w:lsdException w:name="caption" w:uiPriority="35" w:qFormat="1"/>
-    <w:lsdException w:name="Title" w:semiHidden="0" w:uiPriority="10" w:unhideWhenUsed="0" w:qFormat="1"/>
-    <w:lsdException w:name="Default Paragraph Font" w:uiPriority="1"/>
-    <w:lsdException w:name="Subtitle" w:semiHidden="0" w:uiPriority="11" w:unhideWhenUsed="0" w:qFormat="1"/>
-    <w:lsdException w:name="Strong" w:semiHidden="0" w:uiPriority="22" w:unhideWhenUsed="0" w:qFormat="1"/>
-    <w:lsdException w:name="Emphasis" w:semiHidden="0" w:uiPriority="20" w:unhideWhenUsed="0" w:qFormat="1"/>
-    <w:lsdException w:name="Table Grid" w:semiHidden="0" w:uiPriority="39" w:unhideWhenUsed="0"/>
-    <w:lsdException w:name="Placeholder Text" w:unhideWhenUsed="0"/>
-    <w:lsdException w:name="No Spacing" w:semiHidden="0" w:uiPriority="1" w:unhideWhenUsed="0" w:qFormat="1"/>
-    <w:lsdException w:name="Light Shading" w:semiHidden="0" w:uiPriority="60" w:unhideWhenUsed="0"/>
-    <w:lsdException w:name="Light List" w:semiHidden="0" w:uiPriority="61" w:unhideWhenUsed="0"/>
-    <w:lsdException w:name="Light Grid" w:semiHidden="0" w:uiPriority="62" w:unhideWhenUsed="0"/>
-    <w:lsdException w:name="Medium Shading 1" w:semiHidden="0" w:uiPriority="63" w:unhideWhenUsed="0"/>
-    <w:lsdException w:name="Medium Shading 2" w:semiHidden="0" w:uiPriority="64" w:unhideWhenUsed="0"/>
-    <w:lsdException w:name="Medium List 1" w:semiHidden="0" w:uiPriority="65" w:unhideWhenUsed="0"/>
-    <w:lsdException w:name="Medium List 2" w:semiHidden="0" w:uiPriority="66" w:unhideWhenUsed="0"/>
-    <w:lsdException w:name="Medium Grid 1" w:semiHidden="0" w:uiPriority="67" w:unhideWhenUsed="0"/>
-    <w:lsdException w:name="Medium Grid 2" w:semiHidden="0" w:uiPriority="68" w:unhideWhenUsed="0"/>
-    <w:lsdException w:name="Medium Grid 3" w:semiHidden="0" w:uiPriority="69" w:unhideWhenUsed="0"/>
-    <w:lsdException w:name="Dark List" w:semiHidden="0" w:uiPriority="70" w:unhideWhenUsed="0"/>
-    <w:lsdException w:name="Colorful Shading" w:semiHidden="0" w:uiPriority="71" w:unhideWhenUsed="0"/>
-    <w:lsdException w:name="Colorful List" w:semiHidden="0" w:uiPriority="72" w:unhideWhenUsed="0"/>
-    <w:lsdException w:name="Colorful Grid" w:semiHidden="0" w:uiPriority="73" w:unhideWhenUsed="0"/>
-    <w:lsdException w:name="Light Shading Accent 1" w:semiHidden="0" w:uiPriority="60" w:unhideWhenUsed="0"/>
-    <w:lsdException w:name="Light List Accent 1" w:semiHidden="0" w:uiPriority="61" w:unhideWhenUsed="0"/>
-    <w:lsdException w:name="Light Grid Accent 1" w:semiHidden="0" w:uiPriority="62" w:unhideWhenUsed="0"/>
-    <w:lsdException w:name="Medium Shading 1 Accent 1" w:semiHidden="0" w:uiPriority="63" w:unhideWhenUsed="0"/>
-    <w:lsdException w:name="Medium Shading 2 Accent 1" w:semiHidden="0" w:uiPriority="64" w:unhideWhenUsed="0"/>
-    <w:lsdException w:name="Medium List 1 Accent 1" w:semiHidden="0" w:uiPriority="65" w:unhideWhenUsed="0"/>
-    <w:lsdException w:name="Revision" w:unhideWhenUsed="0"/>
-    <w:lsdException w:name="List Paragraph" w:semiHidden="0" w:uiPriority="34" w:unhideWhenUsed="0" w:qFormat="1"/>
-    <w:lsdException w:name="Quote" w:semiHidden="0" w:uiPriority="29" w:unhideWhenUsed="0" w:qFormat="1"/>
-    <w:lsdException w:name="Intense Quote" w:semiHidden="0" w:uiPriority="30" w:unhideWhenUsed="0" w:qFormat="1"/>
-    <w:lsdException w:name="Medium List 2 Accent 1" w:semiHidden="0" w:uiPriority="66" w:unhideWhenUsed="0"/>
-    <w:lsdException w:name="Medium Grid 1 Accent 1" w:semiHidden="0" w:uiPriority="67" w:unhideWhenUsed="0"/>
-    <w:lsdException w:name="Medium Grid 2 Accent 1" w:semiHidden="0" w:uiPriority="68" w:unhideWhenUsed="0"/>
-    <w:lsdException w:name="Medium Grid 3 Accent 1" w:semiHidden="0" w:uiPriority="69" w:unhideWhenUsed="0"/>
-    <w:lsdException w:name="Dark List Accent 1" w:semiHidden="0" w:uiPriority="70" w:unhideWhenUsed="0"/>
-    <w:lsdException w:name="Colorful Shading Accent 1" w:semiHidden="0" w:uiPriority="71" w:unhideWhenUsed="0"/>
-    <w:lsdException w:name="Colorful List Accent 1" w:semiHidden="0" w:uiPriority="72" w:unhideWhenUsed="0"/>
-    <w:lsdException w:name="Colorful Grid Accent 1" w:semiHidden="0" w:uiPriority="73" w:unhideWhenUsed="0"/>
-    <w:lsdException w:name="Light Shading Accent 2" w:semiHidden="0" w:uiPriority="60" w:unhideWhenUsed="0"/>
-    <w:lsdException w:name="Light List Accent 2" w:semiHidden="0" w:uiPriority="61" w:unhideWhenUsed="0"/>
-    <w:lsdException w:name="Light Grid Accent 2" w:semiHidden="0" w:uiPriority="62" w:unhideWhenUsed="0"/>
-    <w:lsdException w:name="Medium Shading 1 Accent 2" w:semiHidden="0" w:uiPriority="63" w:unhideWhenUsed="0"/>
-    <w:lsdException w:name="Medium Shading 2 Accent 2" w:semiHidden="0" w:uiPriority="64" w:unhideWhenUsed="0"/>
-    <w:lsdException w:name="Medium List 1 Accent 2" w:semiHidden="0" w:uiPriority="65" w:unhideWhenUsed="0"/>
-    <w:lsdException w:name="Medium List 2 Accent 2" w:semiHidden="0" w:uiPriority="66" w:unhideWhenUsed="0"/>
-    <w:lsdException w:name="Medium Grid 1 Accent 2" w:semiHidden="0" w:uiPriority="67" w:unhideWhenUsed="0"/>
-    <w:lsdException w:name="Medium Grid 2 Accent 2" w:semiHidden="0" w:uiPriority="68" w:unhideWhenUsed="0"/>
-    <w:lsdException w:name="Medium Grid 3 Accent 2" w:semiHidden="0" w:uiPriority="69" w:unhideWhenUsed="0"/>
-    <w:lsdException w:name="Dark List Accent 2" w:semiHidden="0" w:uiPriority="70" w:unhideWhenUsed="0"/>
-    <w:lsdException w:name="Colorful Shading Accent 2" w:semiHidden="0" w:uiPriority="71" w:unhideWhenUsed="0"/>
-    <w:lsdException w:name="Colorful List Accent 2" w:semiHidden="0" w:uiPriority="72" w:unhideWhenUsed="0"/>
-    <w:lsdException w:name="Colorful Grid Accent 2" w:semiHidden="0" w:uiPriority="73" w:unhideWhenUsed="0"/>
-    <w:lsdException w:name="Light Shading Accent 3" w:semiHidden="0" w:uiPriority="60" w:unhideWhenUsed="0"/>
-    <w:lsdException w:name="Light List Accent 3" w:semiHidden="0" w:uiPriority="61" w:unhideWhenUsed="0"/>
-    <w:lsdException w:name="Light Grid Accent 3" w:semiHidden="0" w:uiPriority="62" w:unhideWhenUsed="0"/>
-    <w:lsdException w:name="Medium Shading 1 Accent 3" w:semiHidden="0" w:uiPriority="63" w:unhideWhenUsed="0"/>
-    <w:lsdException w:name="Medium Shading 2 Accent 3" w:semiHidden="0" w:uiPriority="64" w:unhideWhenUsed="0"/>
-    <w:lsdException w:name="Medium List 1 Accent 3" w:semiHidden="0" w:uiPriority="65" w:unhideWhenUsed="0"/>
-    <w:lsdException w:name="Medium List 2 Accent 3" w:semiHidden="0" w:uiPriority="66" w:unhideWhenUsed="0"/>
-    <w:lsdException w:name="Medium Grid 1 Accent 3" w:semiHidden="0" w:uiPriority="67" w:unhideWhenUsed="0"/>
-    <w:lsdException w:name="Medium Grid 2 Accent 3" w:semiHidden="0" w:uiPriority="68" w:unhideWhenUsed="0"/>
-    <w:lsdException w:name="Medium Grid 3 Accent 3" w:semiHidden="0" w:uiPriority="69" w:unhideWhenUsed="0"/>
-    <w:lsdException w:name="Dark List Accent 3" w:semiHidden="0" w:uiPriority="70" w:unhideWhenUsed="0"/>
-    <w:lsdException w:name="Colorful Shading Accent 3" w:semiHidden="0" w:uiPriority="71" w:unhideWhenUsed="0"/>
-    <w:lsdException w:name="Colorful List Accent 3" w:semiHidden="0" w:uiPriority="72" w:unhideWhenUsed="0"/>
-    <w:lsdException w:name="Colorful Grid Accent 3" w:semiHidden="0" w:uiPriority="73" w:unhideWhenUsed="0"/>
-    <w:lsdException w:name="Light Shading Accent 4" w:semiHidden="0" w:uiPriority="60" w:unhideWhenUsed="0"/>
-    <w:lsdException w:name="Light List Accent 4" w:semiHidden="0" w:uiPriority="61" w:unhideWhenUsed="0"/>
-    <w:lsdException w:name="Light Grid Accent 4" w:semiHidden="0" w:uiPriority="62" w:unhideWhenUsed="0"/>
-    <w:lsdException w:name="Medium Shading 1 Accent 4" w:semiHidden="0" w:uiPriority="63" w:unhideWhenUsed="0"/>
-    <w:lsdException w:name="Medium Shading 2 Accent 4" w:semiHidden="0" w:uiPriority="64" w:unhideWhenUsed="0"/>
-    <w:lsdException w:name="Medium List 1 Accent 4" w:semiHidden="0" w:uiPriority="65" w:unhideWhenUsed="0"/>
-    <w:lsdException w:name="Medium List 2 Accent 4" w:semiHidden="0" w:uiPriority="66" w:unhideWhenUsed="0"/>
-    <w:lsdException w:name="Medium Grid 1 Accent 4" w:semiHidden="0" w:uiPriority="67" w:unhideWhenUsed="0"/>
-    <w:lsdException w:name="Medium Grid 2 Accent 4" w:semiHidden="0" w:uiPriority="68" w:unhideWhenUsed="0"/>
-    <w:lsdException w:name="Medium Grid 3 Accent 4" w:semiHidden="0" w:uiPriority="69" w:unhideWhenUsed="0"/>
-    <w:lsdException w:name="Dark List Accent 4" w:semiHidden="0" w:uiPriority="70" w:unhideWhenUsed="0"/>
-    <w:lsdException w:name="Colorful Shading Accent 4" w:semiHidden="0" w:uiPriority="71" w:unhideWhenUsed="0"/>
-    <w:lsdException w:name="Colorful List Accent 4" w:semiHidden="0" w:uiPriority="72" w:unhideWhenUsed="0"/>
-    <w:lsdException w:name="Colorful Grid Accent 4" w:semiHidden="0" w:uiPriority="73" w:unhideWhenUsed="0"/>
-    <w:lsdException w:name="Light Shading Accent 5" w:semiHidden="0" w:uiPriority="60" w:unhideWhenUsed="0"/>
-    <w:lsdException w:name="Light List Accent 5" w:semiHidden="0" w:uiPriority="61" w:unhideWhenUsed="0"/>
-    <w:lsdException w:name="Light Grid Accent 5" w:semiHidden="0" w:uiPriority="62" w:unhideWhenUsed="0"/>
-    <w:lsdException w:name="Medium Shading 1 Accent 5" w:semiHidden="0" w:uiPriority="63" w:unhideWhenUsed="0"/>
-    <w:lsdException w:name="Medium Shading 2 Accent 5" w:semiHidden="0" w:uiPriority="64" w:unhideWhenUsed="0"/>
-    <w:lsdException w:name="Medium List 1 Accent 5" w:semiHidden="0" w:uiPriority="65" w:unhideWhenUsed="0"/>
-    <w:lsdException w:name="Medium List 2 Accent 5" w:semiHidden="0" w:uiPriority="66" w:unhideWhenUsed="0"/>
-    <w:lsdException w:name="Medium Grid 1 Accent 5" w:semiHidden="0" w:uiPriority="67" w:unhideWhenUsed="0"/>
-    <w:lsdException w:name="Medium Grid 2 Accent 5" w:semiHidden="0" w:uiPriority="68" w:unhideWhenUsed="0"/>
-    <w:lsdException w:name="Medium Grid 3 Accent 5" w:semiHidden="0" w:uiPriority="69" w:unhideWhenUsed="0"/>
-    <w:lsdException w:name="Dark List Accent 5" w:semiHidden="0" w:uiPriority="70" w:unhideWhenUsed="0"/>
-    <w:lsdException w:name="Colorful Shading Accent 5" w:semiHidden="0" w:uiPriority="71" w:unhideWhenUsed="0"/>
-    <w:lsdException w:name="Colorful List Accent 5" w:semiHidden="0" w:uiPriority="72" w:unhideWhenUsed="0"/>
-    <w:lsdException w:name="Colorful Grid Accent 5" w:semiHidden="0" w:uiPriority="73" w:unhideWhenUsed="0"/>
-    <w:lsdException w:name="Light Shading Accent 6" w:semiHidden="0" w:uiPriority="60" w:unhideWhenUsed="0"/>
-    <w:lsdException w:name="Light List Accent 6" w:semiHidden="0" w:uiPriority="61" w:unhideWhenUsed="0"/>
-    <w:lsdException w:name="Light Grid Accent 6" w:semiHidden="0" w:uiPriority="62" w:unhideWhenUsed="0"/>
-    <w:lsdException w:name="Medium Shading 1 Accent 6" w:semiHidden="0" w:uiPriority="63" w:unhideWhenUsed="0"/>
-    <w:lsdException w:name="Medium Shading 2 Accent 6" w:semiHidden="0" w:uiPriority="64" w:unhideWhenUsed="0"/>
-    <w:lsdException w:name="Medium List 1 Accent 6" w:semiHidden="0" w:uiPriority="65" w:unhideWhenUsed="0"/>
-    <w:lsdException w:name="Medium List 2 Accent 6" w:semiHidden="0" w:uiPriority="66" w:unhideWhenUsed="0"/>
-    <w:lsdException w:name="Medium Grid 1 Accent 6" w:semiHidden="0" w:uiPriority="67" w:unhideWhenUsed="0"/>
-    <w:lsdException w:name="Medium Grid 2 Accent 6" w:semiHidden="0" w:uiPriority="68" w:unhideWhenUsed="0"/>
-    <w:lsdException w:name="Medium Grid 3 Accent 6" w:semiHidden="0" w:uiPriority="69" w:unhideWhenUsed="0"/>
-    <w:lsdException w:name="Dark List Accent 6" w:semiHidden="0" w:uiPriority="70" w:unhideWhenUsed="0"/>
-    <w:lsdException w:name="Colorful Shading Accent 6" w:semiHidden="0" w:uiPriority="71" w:unhideWhenUsed="0"/>
-    <w:lsdException w:name="Colorful List Accent 6" w:semiHidden="0" w:uiPriority="72" w:unhideWhenUsed="0"/>
-    <w:lsdException w:name="Colorful Grid Accent 6" w:semiHidden="0" w:uiPriority="73" w:unhideWhenUsed="0"/>
-    <w:lsdException w:name="Subtle Emphasis" w:semiHidden="0" w:uiPriority="19" w:unhideWhenUsed="0" w:qFormat="1"/>
-    <w:lsdException w:name="Intense Emphasis" w:semiHidden="0" w:uiPriority="21" w:unhideWhenUsed="0" w:qFormat="1"/>
-    <w:lsdException w:name="Subtle Reference" w:semiHidden="0" w:uiPriority="31" w:unhideWhenUsed="0" w:qFormat="1"/>
-    <w:lsdException w:name="Intense Reference" w:semiHidden="0" w:uiPriority="32" w:unhideWhenUsed="0" w:qFormat="1"/>
-    <w:lsdException w:name="Book Title" w:semiHidden="0" w:uiPriority="33" w:unhideWhenUsed="0" w:qFormat="1"/>
-    <w:lsdException w:name="Bibliography" w:uiPriority="37"/>
-    <w:lsdException w:name="TOC Heading" w:uiPriority="39" w:qFormat="1"/>
-  </w:latentStyles>
-  <w:style w:type="paragraph" w:default="1" w:styleId="Normal">
-    <w:name w:val="Normal"/>
-    <w:qFormat/>
-  </w:style>
-  <w:style w:type="character" w:default="1" w:styleId="DefaultParagraphFont">
-    <w:name w:val="Default Paragraph Font"/>
-    <w:uiPriority w:val="1"/>
-    <w:semiHidden/>
-    <w:unhideWhenUsed/>
-  </w:style>
-  <w:style w:type="table" w:default="1" w:styleId="TableNormal">
-    <w:name w:val="Normal Table"/>
-    <w:uiPriority w:val="99"/>
-    <w:semiHidden/>
-    <w:unhideWhenUsed/>
-    <w:tblPr>
-      <w:tblInd w:w="0" w:type="dxa"/>
-      <w:tblCellMar>
-        <w:top w:w="0" w:type="dxa"/>
-        <w:left w:w="108" w:type="dxa"/>
-        <w:bottom w:w="0" w:type="dxa"/>
-        <w:right w:w="108" w:type="dxa"/>
-      </w:tblCellMar>
-    </w:tblPr>
-  </w:style>
-  <w:style w:type="numbering" w:default="1" w:styleId="NoList">
-    <w:name w:val="No List"/>
-    <w:uiPriority w:val="99"/>
-    <w:semiHidden/>
-    <w:unhideWhenUsed/>
-  </w:style>
-  <w:style w:type="paragraph" w:styleId="BalloonText">
-    <w:name w:val="Balloon Text"/>
-    <w:basedOn w:val="Normal"/>
-    <w:link w:val="BalloonTextChar"/>
-    <w:uiPriority w:val="99"/>
-    <w:semiHidden/>
-    <w:unhideWhenUsed/>
-    <w:rsid w:val="00FA3508"/>
-    <w:rPr>
-      <w:rFonts w:ascii="Tahoma" w:hAnsi="Tahoma" w:cs="Tahoma"/>
-      <w:sz w:val="16"/>
-      <w:szCs w:val="16"/>
-    </w:rPr>
-  </w:style>
-  <w:style w:type="character" w:customStyle="1" w:styleId="BalloonTextChar">
-    <w:name w:val="Balloon Text Char"/>
-    <w:basedOn w:val="DefaultParagraphFont"/>
-    <w:link w:val="BalloonText"/>
-    <w:uiPriority w:val="99"/>
-    <w:semiHidden/>
-    <w:rsid w:val="00FA3508"/>
-    <w:rPr>
-      <w:rFonts w:ascii="Tahoma" w:hAnsi="Tahoma" w:cs="Tahoma"/>
-      <w:sz w:val="16"/>
-      <w:szCs w:val="16"/>
-    </w:rPr>
-  </w:style>
-</w:styles>
-</file>
-
-<file path=word/stylesWithEffects.xml><?xml version="1.0" encoding="utf-8"?>
-<w:styles xmlns:wpc="http://schemas.microsoft.com/office/word/2010/wordprocessingCanvas" xmlns:mc="http://schemas.openxmlformats.org/markup-compatibility/2006" xmlns:o="urn:schemas-microsoft-com:office:office" xmlns:r="http://schemas.openxmlformats.org/officeDocument/2006/relationships" xmlns:m="http://schemas.openxmlformats.org/officeDocument/2006/math" xmlns:v="urn:schemas-microsoft-com:vml" xmlns:wp14="http://schemas.microsoft.com/office/word/2010/wordprocessingDrawing" xmlns:wp="http://schemas.openxmlformats.org/drawingml/2006/wordprocessingDrawing" xmlns:w10="urn:schemas-microsoft-com:office:word" xmlns:w="http://schemas.openxmlformats.org/wordprocessingml/2006/main" xmlns:w14="http://schemas.microsoft.com/office/word/2010/wordml" xmlns:wpg="http://schemas.microsoft.com/office/word/2010/wordprocessingGroup" xmlns:wpi="http://schemas.microsoft.com/office/word/2010/wordprocessingInk" xmlns:wne="http://schemas.microsoft.com/office/word/2006/wordml" xmlns:wps="http://schemas.microsoft.com/office/word/2010/wordprocessingShape" mc:Ignorable="w14 wp14">
-  <w:docDefaults>
-    <w:rPrDefault>
-      <w:rPr>
-        <w:rFonts w:asciiTheme="minorHAnsi" w:eastAsiaTheme="minorHAnsi" w:hAnsiTheme="minorHAnsi" w:cstheme="minorBidi"/>
-        <w:sz w:val="24"/>
-        <w:szCs w:val="24"/>
-        <w:lang w:val="en-US" w:eastAsia="en-US" w:bidi="ar-SA"/>
-      </w:rPr>
-    </w:rPrDefault>
-    <w:pPrDefault/>
-  </w:docDefaults>
-  <w:latentStyles w:defLockedState="0" w:defUIPriority="99" w:defSemiHidden="1" w:defUnhideWhenUsed="1" w:defQFormat="0" w:count="267">
-    <w:lsdException w:name="Normal" w:semiHidden="0" w:uiPriority="0" w:unhideWhenUsed="0" w:qFormat="1"/>
-    <w:lsdException w:name="heading 1" w:semiHidden="0" w:uiPriority="9" w:unhideWhenUsed="0" w:qFormat="1"/>
-    <w:lsdException w:name="heading 2" w:uiPriority="9" w:qFormat="1"/>
-    <w:lsdException w:name="heading 3" w:uiPriority="9" w:qFormat="1"/>
-    <w:lsdException w:name="heading 4" w:uiPriority="9" w:qFormat="1"/>
-    <w:lsdException w:name="heading 5" w:uiPriority="9" w:qFormat="1"/>
-    <w:lsdException w:name="heading 6" w:uiPriority="9" w:qFormat="1"/>
-    <w:lsdException w:name="heading 7" w:uiPriority="9" w:qFormat="1"/>
-    <w:lsdException w:name="heading 8" w:uiPriority="9" w:qFormat="1"/>
-    <w:lsdException w:name="heading 9" w:uiPriority="9" w:qFormat="1"/>
-    <w:lsdException w:name="toc 1" w:uiPriority="39"/>
-    <w:lsdException w:name="toc 2" w:uiPriority="39"/>
-    <w:lsdException w:name="toc 3" w:uiPriority="39"/>
-    <w:lsdException w:name="toc 4" w:uiPriority="39"/>
-    <w:lsdException w:name="toc 5" w:uiPriority="39"/>
-    <w:lsdException w:name="toc 6" w:uiPriority="39"/>
-    <w:lsdException w:name="toc 7" w:uiPriority="39"/>
-    <w:lsdException w:name="toc 8" w:uiPriority="39"/>
-    <w:lsdException w:name="toc 9" w:uiPriority="39"/>
-    <w:lsdException w:name="caption" w:uiPriority="35" w:qFormat="1"/>
-    <w:lsdException w:name="Title" w:semiHidden="0" w:uiPriority="10" w:unhideWhenUsed="0" w:qFormat="1"/>
-    <w:lsdException w:name="Default Paragraph Font" w:uiPriority="1"/>
-    <w:lsdException w:name="Subtitle" w:semiHidden="0" w:uiPriority="11" w:unhideWhenUsed="0" w:qFormat="1"/>
-    <w:lsdException w:name="Strong" w:semiHidden="0" w:uiPriority="22" w:unhideWhenUsed="0" w:qFormat="1"/>
-    <w:lsdException w:name="Emphasis" w:semiHidden="0" w:uiPriority="20" w:unhideWhenUsed="0" w:qFormat="1"/>
-    <w:lsdException w:name="Table Grid" w:semiHidden="0" w:uiPriority="39" w:unhideWhenUsed="0"/>
-    <w:lsdException w:name="Placeholder Text" w:unhideWhenUsed="0"/>
-    <w:lsdException w:name="No Spacing" w:semiHidden="0" w:uiPriority="1" w:unhideWhenUsed="0" w:qFormat="1"/>
-    <w:lsdException w:name="Light Shading" w:semiHidden="0" w:uiPriority="60" w:unhideWhenUsed="0"/>
-    <w:lsdException w:name="Light List" w:semiHidden="0" w:uiPriority="61" w:unhideWhenUsed="0"/>
-    <w:lsdException w:name="Light Grid" w:semiHidden="0" w:uiPriority="62" w:unhideWhenUsed="0"/>
-    <w:lsdException w:name="Medium Shading 1" w:semiHidden="0" w:uiPriority="63" w:unhideWhenUsed="0"/>
-    <w:lsdException w:name="Medium Shading 2" w:semiHidden="0" w:uiPriority="64" w:unhideWhenUsed="0"/>
-    <w:lsdException w:name="Medium List 1" w:semiHidden="0" w:uiPriority="65" w:unhideWhenUsed="0"/>
-    <w:lsdException w:name="Medium List 2" w:semiHidden="0" w:uiPriority="66" w:unhideWhenUsed="0"/>
-    <w:lsdException w:name="Medium Grid 1" w:semiHidden="0" w:uiPriority="67" w:unhideWhenUsed="0"/>
-    <w:lsdException w:name="Medium Grid 2" w:semiHidden="0" w:uiPriority="68" w:unhideWhenUsed="0"/>
-    <w:lsdException w:name="Medium Grid 3" w:semiHidden="0" w:uiPriority="69" w:unhideWhenUsed="0"/>
-    <w:lsdException w:name="Dark List" w:semiHidden="0" w:uiPriority="70" w:unhideWhenUsed="0"/>
-    <w:lsdException w:name="Colorful Shading" w:semiHidden="0" w:uiPriority="71" w:unhideWhenUsed="0"/>
-    <w:lsdException w:name="Colorful List" w:semiHidden="0" w:uiPriority="72" w:unhideWhenUsed="0"/>
-    <w:lsdException w:name="Colorful Grid" w:semiHidden="0" w:uiPriority="73" w:unhideWhenUsed="0"/>
-    <w:lsdException w:name="Light Shading Accent 1" w:semiHidden="0" w:uiPriority="60" w:unhideWhenUsed="0"/>
-    <w:lsdException w:name="Light List Accent 1" w:semiHidden="0" w:uiPriority="61" w:unhideWhenUsed="0"/>
-    <w:lsdException w:name="Light Grid Accent 1" w:semiHidden="0" w:uiPriority="62" w:unhideWhenUsed="0"/>
-    <w:lsdException w:name="Medium Shading 1 Accent 1" w:semiHidden="0" w:uiPriority="63" w:unhideWhenUsed="0"/>
-    <w:lsdException w:name="Medium Shading 2 Accent 1" w:semiHidden="0" w:uiPriority="64" w:unhideWhenUsed="0"/>
-    <w:lsdException w:name="Medium List 1 Accent 1" w:semiHidden="0" w:uiPriority="65" w:unhideWhenUsed="0"/>
-    <w:lsdException w:name="Revision" w:unhideWhenUsed="0"/>
-    <w:lsdException w:name="List Paragraph" w:semiHidden="0" w:uiPriority="34" w:unhideWhenUsed="0" w:qFormat="1"/>
-    <w:lsdException w:name="Quote" w:semiHidden="0" w:uiPriority="29" w:unhideWhenUsed="0" w:qFormat="1"/>
-    <w:lsdException w:name="Intense Quote" w:semiHidden="0" w:uiPriority="30" w:unhideWhenUsed="0" w:qFormat="1"/>
-    <w:lsdException w:name="Medium List 2 Accent 1" w:semiHidden="0" w:uiPriority="66" w:unhideWhenUsed="0"/>
-    <w:lsdException w:name="Medium Grid 1 Accent 1" w:semiHidden="0" w:uiPriority="67" w:unhideWhenUsed="0"/>
-    <w:lsdException w:name="Medium Grid 2 Accent 1" w:semiHidden="0" w:uiPriority="68" w:unhideWhenUsed="0"/>
-    <w:lsdException w:name="Medium Grid 3 Accent 1" w:semiHidden="0" w:uiPriority="69" w:unhideWhenUsed="0"/>
-    <w:lsdException w:name="Dark List Accent 1" w:semiHidden="0" w:uiPriority="70" w:unhideWhenUsed="0"/>
-    <w:lsdException w:name="Colorful Shading Accent 1" w:semiHidden="0" w:uiPriority="71" w:unhideWhenUsed="0"/>
-    <w:lsdException w:name="Colorful List Accent 1" w:semiHidden="0" w:uiPriority="72" w:unhideWhenUsed="0"/>
-    <w:lsdException w:name="Colorful Grid Accent 1" w:semiHidden="0" w:uiPriority="73" w:unhideWhenUsed="0"/>
-    <w:lsdException w:name="Light Shading Accent 2" w:semiHidden="0" w:uiPriority="60" w:unhideWhenUsed="0"/>
-    <w:lsdException w:name="Light List Accent 2" w:semiHidden="0" w:uiPriority="61" w:unhideWhenUsed="0"/>
-    <w:lsdException w:name="Light Grid Accent 2" w:semiHidden="0" w:uiPriority="62" w:unhideWhenUsed="0"/>
-    <w:lsdException w:name="Medium Shading 1 Accent 2" w:semiHidden="0" w:uiPriority="63" w:unhideWhenUsed="0"/>
-    <w:lsdException w:name="Medium Shading 2 Accent 2" w:semiHidden="0" w:uiPriority="64" w:unhideWhenUsed="0"/>
-    <w:lsdException w:name="Medium List 1 Accent 2" w:semiHidden="0" w:uiPriority="65" w:unhideWhenUsed="0"/>
-    <w:lsdException w:name="Medium List 2 Accent 2" w:semiHidden="0" w:uiPriority="66" w:unhideWhenUsed="0"/>
-    <w:lsdException w:name="Medium Grid 1 Accent 2" w:semiHidden="0" w:uiPriority="67" w:unhideWhenUsed="0"/>
-    <w:lsdException w:name="Medium Grid 2 Accent 2" w:semiHidden="0" w:uiPriority="68" w:unhideWhenUsed="0"/>
-    <w:lsdException w:name="Medium Grid 3 Accent 2" w:semiHidden="0" w:uiPriority="69" w:unhideWhenUsed="0"/>
-    <w:lsdException w:name="Dark List Accent 2" w:semiHidden="0" w:uiPriority="70" w:unhideWhenUsed="0"/>
-    <w:lsdException w:name="Colorful Shading Accent 2" w:semiHidden="0" w:uiPriority="71" w:unhideWhenUsed="0"/>
-    <w:lsdException w:name="Colorful List Accent 2" w:semiHidden="0" w:uiPriority="72" w:unhideWhenUsed="0"/>
-    <w:lsdException w:name="Colorful Grid Accent 2" w:semiHidden="0" w:uiPriority="73" w:unhideWhenUsed="0"/>
-    <w:lsdException w:name="Light Shading Accent 3" w:semiHidden="0" w:uiPriority="60" w:unhideWhenUsed="0"/>
-    <w:lsdException w:name="Light List Accent 3" w:semiHidden="0" w:uiPriority="61" w:unhideWhenUsed="0"/>
-    <w:lsdException w:name="Light Grid Accent 3" w:semiHidden="0" w:uiPriority="62" w:unhideWhenUsed="0"/>
-    <w:lsdException w:name="Medium Shading 1 Accent 3" w:semiHidden="0" w:uiPriority="63" w:unhideWhenUsed="0"/>
-    <w:lsdException w:name="Medium Shading 2 Accent 3" w:semiHidden="0" w:uiPriority="64" w:unhideWhenUsed="0"/>
-    <w:lsdException w:name="Medium List 1 Accent 3" w:semiHidden="0" w:uiPriority="65" w:unhideWhenUsed="0"/>
-    <w:lsdException w:name="Medium List 2 Accent 3" w:semiHidden="0" w:uiPriority="66" w:unhideWhenUsed="0"/>
-    <w:lsdException w:name="Medium Grid 1 Accent 3" w:semiHidden="0" w:uiPriority="67" w:unhideWhenUsed="0"/>
-    <w:lsdException w:name="Medium Grid 2 Accent 3" w:semiHidden="0" w:uiPriority="68" w:unhideWhenUsed="0"/>
-    <w:lsdException w:name="Medium Grid 3 Accent 3" w:semiHidden="0" w:uiPriority="69" w:unhideWhenUsed="0"/>
-    <w:lsdException w:name="Dark List Accent 3" w:semiHidden="0" w:uiPriority="70" w:unhideWhenUsed="0"/>
-    <w:lsdException w:name="Colorful Shading Accent 3" w:semiHidden="0" w:uiPriority="71" w:unhideWhenUsed="0"/>
-    <w:lsdException w:name="Colorful List Accent 3" w:semiHidden="0" w:uiPriority="72" w:unhideWhenUsed="0"/>
-    <w:lsdException w:name="Colorful Grid Accent 3" w:semiHidden="0" w:uiPriority="73" w:unhideWhenUsed="0"/>
-    <w:lsdException w:name="Light Shading Accent 4" w:semiHidden="0" w:uiPriority="60" w:unhideWhenUsed="0"/>
-    <w:lsdException w:name="Light List Accent 4" w:semiHidden="0" w:uiPriority="61" w:unhideWhenUsed="0"/>
-    <w:lsdException w:name="Light Grid Accent 4" w:semiHidden="0" w:uiPriority="62" w:unhideWhenUsed="0"/>
-    <w:lsdException w:name="Medium Shading 1 Accent 4" w:semiHidden="0" w:uiPriority="63" w:unhideWhenUsed="0"/>
-    <w:lsdException w:name="Medium Shading 2 Accent 4" w:semiHidden="0" w:uiPriority="64" w:unhideWhenUsed="0"/>
-    <w:lsdException w:name="Medium List 1 Accent 4" w:semiHidden="0" w:uiPriority="65" w:unhideWhenUsed="0"/>
-    <w:lsdException w:name="Medium List 2 Accent 4" w:semiHidden="0" w:uiPriority="66" w:unhideWhenUsed="0"/>
-    <w:lsdException w:name="Medium Grid 1 Accent 4" w:semiHidden="0" w:uiPriority="67" w:unhideWhenUsed="0"/>
-    <w:lsdException w:name="Medium Grid 2 Accent 4" w:semiHidden="0" w:uiPriority="68" w:unhideWhenUsed="0"/>
-    <w:lsdException w:name="Medium Grid 3 Accent 4" w:semiHidden="0" w:uiPriority="69" w:unhideWhenUsed="0"/>
-    <w:lsdException w:name="Dark List Accent 4" w:semiHidden="0" w:uiPriority="70" w:unhideWhenUsed="0"/>
-    <w:lsdException w:name="Colorful Shading Accent 4" w:semiHidden="0" w:uiPriority="71" w:unhideWhenUsed="0"/>
-    <w:lsdException w:name="Colorful List Accent 4" w:semiHidden="0" w:uiPriority="72" w:unhideWhenUsed="0"/>
-    <w:lsdException w:name="Colorful Grid Accent 4" w:semiHidden="0" w:uiPriority="73" w:unhideWhenUsed="0"/>
-    <w:lsdException w:name="Light Shading Accent 5" w:semiHidden="0" w:uiPriority="60" w:unhideWhenUsed="0"/>
-    <w:lsdException w:name="Light List Accent 5" w:semiHidden="0" w:uiPriority="61" w:unhideWhenUsed="0"/>
-    <w:lsdException w:name="Light Grid Accent 5" w:semiHidden="0" w:uiPriority="62" w:unhideWhenUsed="0"/>
-    <w:lsdException w:name="Medium Shading 1 Accent 5" w:semiHidden="0" w:uiPriority="63" w:unhideWhenUsed="0"/>
-    <w:lsdException w:name="Medium Shading 2 Accent 5" w:semiHidden="0" w:uiPriority="64" w:unhideWhenUsed="0"/>
-    <w:lsdException w:name="Medium List 1 Accent 5" w:semiHidden="0" w:uiPriority="65" w:unhideWhenUsed="0"/>
-    <w:lsdException w:name="Medium List 2 Accent 5" w:semiHidden="0" w:uiPriority="66" w:unhideWhenUsed="0"/>
-    <w:lsdException w:name="Medium Grid 1 Accent 5" w:semiHidden="0" w:uiPriority="67" w:unhideWhenUsed="0"/>
-    <w:lsdException w:name="Medium Grid 2 Accent 5" w:semiHidden="0" w:uiPriority="68" w:unhideWhenUsed="0"/>
-    <w:lsdException w:name="Medium Grid 3 Accent 5" w:semiHidden="0" w:uiPriority="69" w:unhideWhenUsed="0"/>
-    <w:lsdException w:name="Dark List Accent 5" w:semiHidden="0" w:uiPriority="70" w:unhideWhenUsed="0"/>
-    <w:lsdException w:name="Colorful Shading Accent 5" w:semiHidden="0" w:uiPriority="71" w:unhideWhenUsed="0"/>
-    <w:lsdException w:name="Colorful List Accent 5" w:semiHidden="0" w:uiPriority="72" w:unhideWhenUsed="0"/>
-    <w:lsdException w:name="Colorful Grid Accent 5" w:semiHidden="0" w:uiPriority="73" w:unhideWhenUsed="0"/>
-    <w:lsdException w:name="Light Shading Accent 6" w:semiHidden="0" w:uiPriority="60" w:unhideWhenUsed="0"/>
-    <w:lsdException w:name="Light List Accent 6" w:semiHidden="0" w:uiPriority="61" w:unhideWhenUsed="0"/>
-    <w:lsdException w:name="Light Grid Accent 6" w:semiHidden="0" w:uiPriority="62" w:unhideWhenUsed="0"/>
-    <w:lsdException w:name="Medium Shading 1 Accent 6" w:semiHidden="0" w:uiPriority="63" w:unhideWhenUsed="0"/>
-    <w:lsdException w:name="Medium Shading 2 Accent 6" w:semiHidden="0" w:uiPriority="64" w:unhideWhenUsed="0"/>
-    <w:lsdException w:name="Medium List 1 Accent 6" w:semiHidden="0" w:uiPriority="65" w:unhideWhenUsed="0"/>
-    <w:lsdException w:name="Medium List 2 Accent 6" w:semiHidden="0" w:uiPriority="66" w:unhideWhenUsed="0"/>
-    <w:lsdException w:name="Medium Grid 1 Accent 6" w:semiHidden="0" w:uiPriority="67" w:unhideWhenUsed="0"/>
-    <w:lsdException w:name="Medium Grid 2 Accent 6" w:semiHidden="0" w:uiPriority="68" w:unhideWhenUsed="0"/>
-    <w:lsdException w:name="Medium Grid 3 Accent 6" w:semiHidden="0" w:uiPriority="69" w:unhideWhenUsed="0"/>
-    <w:lsdException w:name="Dark List Accent 6" w:semiHidden="0" w:uiPriority="70" w:unhideWhenUsed="0"/>
-    <w:lsdException w:name="Colorful Shading Accent 6" w:semiHidden="0" w:uiPriority="71" w:unhideWhenUsed="0"/>
-    <w:lsdException w:name="Colorful List Accent 6" w:semiHidden="0" w:uiPriority="72" w:unhideWhenUsed="0"/>
-    <w:lsdException w:name="Colorful Grid Accent 6" w:semiHidden="0" w:uiPriority="73" w:unhideWhenUsed="0"/>
-    <w:lsdException w:name="Subtle Emphasis" w:semiHidden="0" w:uiPriority="19" w:unhideWhenUsed="0" w:qFormat="1"/>
-    <w:lsdException w:name="Intense Emphasis" w:semiHidden="0" w:uiPriority="21" w:unhideWhenUsed="0" w:qFormat="1"/>
-    <w:lsdException w:name="Subtle Reference" w:semiHidden="0" w:uiPriority="31" w:unhideWhenUsed="0" w:qFormat="1"/>
-    <w:lsdException w:name="Intense Reference" w:semiHidden="0" w:uiPriority="32" w:unhideWhenUsed="0" w:qFormat="1"/>
-    <w:lsdException w:name="Book Title" w:semiHidden="0" w:uiPriority="33" w:unhideWhenUsed="0" w:qFormat="1"/>
-    <w:lsdException w:name="Bibliography" w:uiPriority="37"/>
-    <w:lsdException w:name="TOC Heading" w:uiPriority="39" w:qFormat="1"/>
+  <w:latentStyles w:defLockedState="0" w:defUIPriority="99" w:defSemiHidden="0" w:defUnhideWhenUsed="0" w:defQFormat="0" w:count="375">
+    <w:lsdException w:name="Normal" w:uiPriority="0" w:qFormat="1"/>
+    <w:lsdException w:name="heading 1" w:uiPriority="9" w:qFormat="1"/>
+    <w:lsdException w:name="heading 2" w:semiHidden="1" w:uiPriority="9" w:unhideWhenUsed="1" w:qFormat="1"/>
+    <w:lsdException w:name="heading 3" w:semiHidden="1" w:uiPriority="9" w:unhideWhenUsed="1" w:qFormat="1"/>
+    <w:lsdException w:name="heading 4" w:semiHidden="1" w:uiPriority="9" w:unhideWhenUsed="1" w:qFormat="1"/>
+    <w:lsdException w:name="heading 5" w:semiHidden="1" w:uiPriority="9" w:unhideWhenUsed="1" w:qFormat="1"/>
+    <w:lsdException w:name="heading 6" w:semiHidden="1" w:uiPriority="9" w:unhideWhenUsed="1" w:qFormat="1"/>
+    <w:lsdException w:name="heading 7" w:semiHidden="1" w:uiPriority="9" w:unhideWhenUsed="1" w:qFormat="1"/>
+    <w:lsdException w:name="heading 8" w:semiHidden="1" w:uiPriority="9" w:unhideWhenUsed="1" w:qFormat="1"/>
+    <w:lsdException w:name="heading 9" w:semiHidden="1" w:uiPriority="9" w:unhideWhenUsed="1" w:qFormat="1"/>
+    <w:lsdException w:name="index 1" w:semiHidden="1" w:unhideWhenUsed="1"/>
+    <w:lsdException w:name="index 2" w:semiHidden="1" w:unhideWhenUsed="1"/>
+    <w:lsdException w:name="index 3" w:semiHidden="1" w:unhideWhenUsed="1"/>
+    <w:lsdException w:name="index 4" w:semiHidden="1" w:unhideWhenUsed="1"/>
+    <w:lsdException w:name="index 5" w:semiHidden="1" w:unhideWhenUsed="1"/>
+    <w:lsdException w:name="index 6" w:semiHidden="1" w:unhideWhenUsed="1"/>
+    <w:lsdException w:name="index 7" w:semiHidden="1" w:unhideWhenUsed="1"/>
+    <w:lsdException w:name="index 8" w:semiHidden="1" w:unhideWhenUsed="1"/>
+    <w:lsdException w:name="index 9" w:semiHidden="1" w:unhideWhenUsed="1"/>
+    <w:lsdException w:name="toc 1" w:semiHidden="1" w:uiPriority="39" w:unhideWhenUsed="1"/>
+    <w:lsdException w:name="toc 2" w:semiHidden="1" w:uiPriority="39" w:unhideWhenUsed="1"/>
+    <w:lsdException w:name="toc 3" w:semiHidden="1" w:uiPriority="39" w:unhideWhenUsed="1"/>
+    <w:lsdException w:name="toc 4" w:semiHidden="1" w:uiPriority="39" w:unhideWhenUsed="1"/>
+    <w:lsdException w:name="toc 5" w:semiHidden="1" w:uiPriority="39" w:unhideWhenUsed="1"/>
+    <w:lsdException w:name="toc 6" w:semiHidden="1" w:uiPriority="39" w:unhideWhenUsed="1"/>
+    <w:lsdException w:name="toc 7" w:semiHidden="1" w:uiPriority="39" w:unhideWhenUsed="1"/>
+    <w:lsdException w:name="toc 8" w:semiHidden="1" w:uiPriority="39" w:unhideWhenUsed="1"/>
+    <w:lsdException w:name="toc 9" w:semiHidden="1" w:uiPriority="39" w:unhideWhenUsed="1"/>
+    <w:lsdException w:name="Normal Indent" w:semiHidden="1" w:unhideWhenUsed="1"/>
+    <w:lsdException w:name="footnote text" w:semiHidden="1" w:unhideWhenUsed="1"/>
+    <w:lsdException w:name="annotation text" w:semiHidden="1" w:unhideWhenUsed="1"/>
+    <w:lsdException w:name="header" w:semiHidden="1" w:unhideWhenUsed="1"/>
+    <w:lsdException w:name="footer" w:semiHidden="1" w:unhideWhenUsed="1"/>
+    <w:lsdException w:name="index heading" w:semiHidden="1" w:unhideWhenUsed="1"/>
+    <w:lsdException w:name="caption" w:semiHidden="1" w:uiPriority="35" w:unhideWhenUsed="1" w:qFormat="1"/>
+    <w:lsdException w:name="table of figures" w:semiHidden="1" w:unhideWhenUsed="1"/>
+    <w:lsdException w:name="envelope address" w:semiHidden="1" w:unhideWhenUsed="1"/>
+    <w:lsdException w:name="envelope return" w:semiHidden="1" w:unhideWhenUsed="1"/>
+    <w:lsdException w:name="footnote reference" w:semiHidden="1" w:unhideWhenUsed="1"/>
+    <w:lsdException w:name="annotation reference" w:semiHidden="1" w:unhideWhenUsed="1"/>
+    <w:lsdException w:name="line number" w:semiHidden="1" w:unhideWhenUsed="1"/>
+    <w:lsdException w:name="page number" w:semiHidden="1" w:unhideWhenUsed="1"/>
+    <w:lsdException w:name="endnote reference" w:semiHidden="1" w:unhideWhenUsed="1"/>
+    <w:lsdException w:name="endnote text" w:semiHidden="1" w:unhideWhenUsed="1"/>
+    <w:lsdException w:name="table of authorities" w:semiHidden="1" w:unhideWhenUsed="1"/>
+    <w:lsdException w:name="macro" w:semiHidden="1" w:unhideWhenUsed="1"/>
+    <w:lsdException w:name="toa heading" w:semiHidden="1" w:unhideWhenUsed="1"/>
+    <w:lsdException w:name="List" w:semiHidden="1" w:unhideWhenUsed="1"/>
+    <w:lsdException w:name="List Bullet" w:semiHidden="1" w:unhideWhenUsed="1"/>
+    <w:lsdException w:name="List Number" w:semiHidden="1" w:unhideWhenUsed="1"/>
+    <w:lsdException w:name="List 2" w:semiHidden="1" w:unhideWhenUsed="1"/>
+    <w:lsdException w:name="List 3" w:semiHidden="1" w:unhideWhenUsed="1"/>
+    <w:lsdException w:name="List 4" w:semiHidden="1" w:unhideWhenUsed="1"/>
+    <w:lsdException w:name="List 5" w:semiHidden="1" w:unhideWhenUsed="1"/>
+    <w:lsdException w:name="List Bullet 2" w:semiHidden="1" w:unhideWhenUsed="1"/>
+    <w:lsdException w:name="List Bullet 3" w:semiHidden="1" w:unhideWhenUsed="1"/>
+    <w:lsdException w:name="List Bullet 4" w:semiHidden="1" w:unhideWhenUsed="1"/>
+    <w:lsdException w:name="List Bullet 5" w:semiHidden="1" w:unhideWhenUsed="1"/>
+    <w:lsdException w:name="List Number 2" w:semiHidden="1" w:unhideWhenUsed="1"/>
+    <w:lsdException w:name="List Number 3" w:semiHidden="1" w:unhideWhenUsed="1"/>
+    <w:lsdException w:name="List Number 4" w:semiHidden="1" w:unhideWhenUsed="1"/>
+    <w:lsdException w:name="List Number 5" w:semiHidden="1" w:unhideWhenUsed="1"/>
+    <w:lsdException w:name="Title" w:uiPriority="10" w:qFormat="1"/>
+    <w:lsdException w:name="Closing" w:semiHidden="1" w:unhideWhenUsed="1"/>
+    <w:lsdException w:name="Signature" w:semiHidden="1" w:unhideWhenUsed="1"/>
+    <w:lsdException w:name="Default Paragraph Font" w:semiHidden="1" w:uiPriority="1" w:unhideWhenUsed="1"/>
+    <w:lsdException w:name="Body Text" w:semiHidden="1" w:unhideWhenUsed="1"/>
+    <w:lsdException w:name="Body Text Indent" w:semiHidden="1" w:unhideWhenUsed="1"/>
+    <w:lsdException w:name="List Continue" w:semiHidden="1" w:unhideWhenUsed="1"/>
+    <w:lsdException w:name="List Continue 2" w:semiHidden="1" w:unhideWhenUsed="1"/>
+    <w:lsdException w:name="List Continue 3" w:semiHidden="1" w:unhideWhenUsed="1"/>
+    <w:lsdException w:name="List Continue 4" w:semiHidden="1" w:unhideWhenUsed="1"/>
+    <w:lsdException w:name="List Continue 5" w:semiHidden="1" w:unhideWhenUsed="1"/>
+    <w:lsdException w:name="Message Header" w:semiHidden="1" w:unhideWhenUsed="1"/>
+    <w:lsdException w:name="Subtitle" w:uiPriority="11" w:qFormat="1"/>
+    <w:lsdException w:name="Salutation" w:semiHidden="1" w:unhideWhenUsed="1"/>
+    <w:lsdException w:name="Date" w:semiHidden="1" w:unhideWhenUsed="1"/>
+    <w:lsdException w:name="Body Text First Indent" w:semiHidden="1" w:unhideWhenUsed="1"/>
+    <w:lsdException w:name="Body Text First Indent 2" w:semiHidden="1" w:unhideWhenUsed="1"/>
+    <w:lsdException w:name="Note Heading" w:semiHidden="1" w:unhideWhenUsed="1"/>
+    <w:lsdException w:name="Body Text 2" w:semiHidden="1" w:unhideWhenUsed="1"/>
+    <w:lsdException w:name="Body Text 3" w:semiHidden="1" w:unhideWhenUsed="1"/>
+    <w:lsdException w:name="Body Text Indent 2" w:semiHidden="1" w:unhideWhenUsed="1"/>
+    <w:lsdException w:name="Body Text Indent 3" w:semiHidden="1" w:unhideWhenUsed="1"/>
+    <w:lsdException w:name="Block Text" w:semiHidden="1" w:unhideWhenUsed="1"/>
+    <w:lsdException w:name="Hyperlink" w:semiHidden="1" w:unhideWhenUsed="1"/>
+    <w:lsdException w:name="FollowedHyperlink" w:semiHidden="1" w:unhideWhenUsed="1"/>
+    <w:lsdException w:name="Strong" w:uiPriority="22" w:qFormat="1"/>
+    <w:lsdException w:name="Emphasis" w:uiPriority="20" w:qFormat="1"/>
+    <w:lsdException w:name="Document Map" w:semiHidden="1" w:unhideWhenUsed="1"/>
+    <w:lsdException w:name="Plain Text" w:semiHidden="1" w:unhideWhenUsed="1"/>
+    <w:lsdException w:name="E-mail Signature" w:semiHidden="1" w:unhideWhenUsed="1"/>
+    <w:lsdException w:name="HTML Top of Form" w:semiHidden="1" w:unhideWhenUsed="1"/>
+    <w:lsdException w:name="HTML Bottom of Form" w:semiHidden="1" w:unhideWhenUsed="1"/>
+    <w:lsdException w:name="Normal (Web)" w:semiHidden="1" w:unhideWhenUsed="1"/>
+    <w:lsdException w:name="HTML Acronym" w:semiHidden="1" w:unhideWhenUsed="1"/>
+    <w:lsdException w:name="HTML Address" w:semiHidden="1" w:unhideWhenUsed="1"/>
+    <w:lsdException w:name="HTML Cite" w:semiHidden="1" w:unhideWhenUsed="1"/>
+    <w:lsdException w:name="HTML Code" w:semiHidden="1" w:unhideWhenUsed="1"/>
+    <w:lsdException w:name="HTML Definition" w:semiHidden="1" w:unhideWhenUsed="1"/>
+    <w:lsdException w:name="HTML Keyboard" w:semiHidden="1" w:unhideWhenUsed="1"/>
+    <w:lsdException w:name="HTML Preformatted" w:semiHidden="1" w:unhideWhenUsed="1"/>
+    <w:lsdException w:name="HTML Sample" w:semiHidden="1" w:unhideWhenUsed="1"/>
+    <w:lsdException w:name="HTML Typewriter" w:semiHidden="1" w:unhideWhenUsed="1"/>
+    <w:lsdException w:name="HTML Variable" w:semiHidden="1" w:unhideWhenUsed="1"/>
+    <w:lsdException w:name="Normal Table" w:semiHidden="1" w:unhideWhenUsed="1"/>
+    <w:lsdException w:name="annotation subject" w:semiHidden="1" w:unhideWhenUsed="1"/>
+    <w:lsdException w:name="No List" w:semiHidden="1" w:unhideWhenUsed="1"/>
+    <w:lsdException w:name="Outline List 1" w:semiHidden="1" w:unhideWhenUsed="1"/>
+    <w:lsdException w:name="Outline List 2" w:semiHidden="1" w:unhideWhenUsed="1"/>
+    <w:lsdException w:name="Outline List 3" w:semiHidden="1" w:unhideWhenUsed="1"/>
+    <w:lsdException w:name="Table Simple 1" w:semiHidden="1" w:unhideWhenUsed="1"/>
+    <w:lsdException w:name="Table Simple 2" w:semiHidden="1" w:unhideWhenUsed="1"/>
+    <w:lsdException w:name="Table Simple 3" w:semiHidden="1" w:unhideWhenUsed="1"/>
+    <w:lsdException w:name="Table Classic 1" w:semiHidden="1" w:unhideWhenUsed="1"/>
+    <w:lsdException w:name="Table Classic 2" w:semiHidden="1" w:unhideWhenUsed="1"/>
+    <w:lsdException w:name="Table Classic 3" w:semiHidden="1" w:unhideWhenUsed="1"/>
+    <w:lsdException w:name="Table Classic 4" w:semiHidden="1" w:unhideWhenUsed="1"/>
+    <w:lsdException w:name="Table Colorful 1" w:semiHidden="1" w:unhideWhenUsed="1"/>
+    <w:lsdException w:name="Table Colorful 2" w:semiHidden="1" w:unhideWhenUsed="1"/>
+    <w:lsdException w:name="Table Colorful 3" w:semiHidden="1" w:unhideWhenUsed="1"/>
+    <w:lsdException w:name="Table Columns 1" w:semiHidden="1" w:unhideWhenUsed="1"/>
+    <w:lsdException w:name="Table Columns 2" w:semiHidden="1" w:unhideWhenUsed="1"/>
+    <w:lsdException w:name="Table Columns 3" w:semiHidden="1" w:unhideWhenUsed="1"/>
+    <w:lsdException w:name="Table Columns 4" w:semiHidden="1" w:unhideWhenUsed="1"/>
+    <w:lsdException w:name="Table Columns 5" w:semiHidden="1" w:unhideWhenUsed="1"/>
+    <w:lsdException w:name="Table Grid 1" w:semiHidden="1" w:unhideWhenUsed="1"/>
+    <w:lsdException w:name="Table Grid 2" w:semiHidden="1" w:unhideWhenUsed="1"/>
+    <w:lsdException w:name="Table Grid 3" w:semiHidden="1" w:unhideWhenUsed="1"/>
+    <w:lsdException w:name="Table Grid 4" w:semiHidden="1" w:unhideWhenUsed="1"/>
+    <w:lsdException w:name="Table Grid 5" w:semiHidden="1" w:unhideWhenUsed="1"/>
+    <w:lsdException w:name="Table Grid 6" w:semiHidden="1" w:unhideWhenUsed="1"/>
+    <w:lsdException w:name="Table Grid 7" w:semiHidden="1" w:unhideWhenUsed="1"/>
+    <w:lsdException w:name="Table Grid 8" w:semiHidden="1" w:unhideWhenUsed="1"/>
+    <w:lsdException w:name="Table List 1" w:semiHidden="1" w:unhideWhenUsed="1"/>
+    <w:lsdException w:name="Table List 2" w:semiHidden="1" w:unhideWhenUsed="1"/>
+    <w:lsdException w:name="Table List 3" w:semiHidden="1" w:unhideWhenUsed="1"/>
+    <w:lsdException w:name="Table List 4" w:semiHidden="1" w:unhideWhenUsed="1"/>
+    <w:lsdException w:name="Table List 5" w:semiHidden="1" w:unhideWhenUsed="1"/>
+    <w:lsdException w:name="Table List 6" w:semiHidden="1" w:unhideWhenUsed="1"/>
+    <w:lsdException w:name="Table List 7" w:semiHidden="1" w:unhideWhenUsed="1"/>
+    <w:lsdException w:name="Table List 8" w:semiHidden="1" w:unhideWhenUsed="1"/>
+    <w:lsdException w:name="Table 3D effects 1" w:semiHidden="1" w:unhideWhenUsed="1"/>
+    <w:lsdException w:name="Table 3D effects 2" w:semiHidden="1" w:unhideWhenUsed="1"/>
+    <w:lsdException w:name="Table 3D effects 3" w:semiHidden="1" w:unhideWhenUsed="1"/>
+    <w:lsdException w:name="Table Contemporary" w:semiHidden="1" w:unhideWhenUsed="1"/>
+    <w:lsdException w:name="Table Elegant" w:semiHidden="1" w:unhideWhenUsed="1"/>
+    <w:lsdException w:name="Table Professional" w:semiHidden="1" w:unhideWhenUsed="1"/>
+    <w:lsdException w:name="Table Subtle 1" w:semiHidden="1" w:unhideWhenUsed="1"/>
+    <w:lsdException w:name="Table Subtle 2" w:semiHidden="1" w:unhideWhenUsed="1"/>
+    <w:lsdException w:name="Table Web 1" w:semiHidden="1" w:unhideWhenUsed="1"/>
+    <w:lsdException w:name="Table Web 2" w:semiHidden="1" w:unhideWhenUsed="1"/>
+    <w:lsdException w:name="Table Web 3" w:semiHidden="1" w:unhideWhenUsed="1"/>
+    <w:lsdException w:name="Balloon Text" w:semiHidden="1" w:unhideWhenUsed="1"/>
+    <w:lsdException w:name="Table Grid" w:semiHidden="1" w:uiPriority="39" w:unhideWhenUsed="1"/>
+    <w:lsdException w:name="Table Theme" w:semiHidden="1" w:unhideWhenUsed="1"/>
+    <w:lsdException w:name="Placeholder Text" w:semiHidden="1"/>
+    <w:lsdException w:name="No Spacing" w:uiPriority="1" w:qFormat="1"/>
+    <w:lsdException w:name="Light Shading" w:uiPriority="60"/>
+    <w:lsdException w:name="Light List" w:uiPriority="61"/>
+    <w:lsdException w:name="Light Grid" w:uiPriority="62"/>
+    <w:lsdException w:name="Medium Shading 1" w:uiPriority="63"/>
+    <w:lsdException w:name="Medium Shading 2" w:uiPriority="64"/>
+    <w:lsdException w:name="Medium List 1" w:uiPriority="65"/>
+    <w:lsdException w:name="Medium List 2" w:uiPriority="66"/>
+    <w:lsdException w:name="Medium Grid 1" w:uiPriority="67"/>
+    <w:lsdException w:name="Medium Grid 2" w:uiPriority="68"/>
+    <w:lsdException w:name="Medium Grid 3" w:uiPriority="69"/>
+    <w:lsdException w:name="Dark List" w:uiPriority="70"/>
+    <w:lsdException w:name="Colorful Shading" w:uiPriority="71"/>
+    <w:lsdException w:name="Colorful List" w:uiPriority="72"/>
+    <w:lsdException w:name="Colorful Grid" w:uiPriority="73"/>
+    <w:lsdException w:name="Light Shading Accent 1" w:uiPriority="60"/>
+    <w:lsdException w:name="Light List Accent 1" w:uiPriority="61"/>
+    <w:lsdException w:name="Light Grid Accent 1" w:uiPriority="62"/>
+    <w:lsdException w:name="Medium Shading 1 Accent 1" w:uiPriority="63"/>
+    <w:lsdException w:name="Medium Shading 2 Accent 1" w:uiPriority="64"/>
+    <w:lsdException w:name="Medium List 1 Accent 1" w:uiPriority="65"/>
+    <w:lsdException w:name="Revision" w:semiHidden="1"/>
+    <w:lsdException w:name="List Paragraph" w:uiPriority="34" w:qFormat="1"/>
+    <w:lsdException w:name="Quote" w:uiPriority="29" w:qFormat="1"/>
+    <w:lsdException w:name="Intense Quote" w:uiPriority="30" w:qFormat="1"/>
+    <w:lsdException w:name="Medium List 2 Accent 1" w:uiPriority="66"/>
+    <w:lsdException w:name="Medium Grid 1 Accent 1" w:uiPriority="67"/>
+    <w:lsdException w:name="Medium Grid 2 Accent 1" w:uiPriority="68"/>
+    <w:lsdException w:name="Medium Grid 3 Accent 1" w:uiPriority="69"/>
+    <w:lsdException w:name="Dark List Accent 1" w:uiPriority="70"/>
+    <w:lsdException w:name="Colorful Shading Accent 1" w:uiPriority="71"/>
+    <w:lsdException w:name="Colorful List Accent 1" w:uiPriority="72"/>
+    <w:lsdException w:name="Colorful Grid Accent 1" w:uiPriority="73"/>
+    <w:lsdException w:name="Light Shading Accent 2" w:uiPriority="60"/>
+    <w:lsdException w:name="Light List Accent 2" w:uiPriority="61"/>
+    <w:lsdException w:name="Light Grid Accent 2" w:uiPriority="62"/>
+    <w:lsdException w:name="Medium Shading 1 Accent 2" w:uiPriority="63"/>
+    <w:lsdException w:name="Medium Shading 2 Accent 2" w:uiPriority="64"/>
+    <w:lsdException w:name="Medium List 1 Accent 2" w:uiPriority="65"/>
+    <w:lsdException w:name="Medium List 2 Accent 2" w:uiPriority="66"/>
+    <w:lsdException w:name="Medium Grid 1 Accent 2" w:uiPriority="67"/>
+    <w:lsdException w:name="Medium Grid 2 Accent 2" w:uiPriority="68"/>
+    <w:lsdException w:name="Medium Grid 3 Accent 2" w:uiPriority="69"/>
+    <w:lsdException w:name="Dark List Accent 2" w:uiPriority="70"/>
+    <w:lsdException w:name="Colorful Shading Accent 2" w:uiPriority="71"/>
+    <w:lsdException w:name="Colorful List Accent 2" w:uiPriority="72"/>
+    <w:lsdException w:name="Colorful Grid Accent 2" w:uiPriority="73"/>
+    <w:lsdException w:name="Light Shading Accent 3" w:uiPriority="60"/>
+    <w:lsdException w:name="Light List Accent 3" w:uiPriority="61"/>
+    <w:lsdException w:name="Light Grid Accent 3" w:uiPriority="62"/>
+    <w:lsdException w:name="Medium Shading 1 Accent 3" w:uiPriority="63"/>
+    <w:lsdException w:name="Medium Shading 2 Accent 3" w:uiPriority="64"/>
+    <w:lsdException w:name="Medium List 1 Accent 3" w:uiPriority="65"/>
+    <w:lsdException w:name="Medium List 2 Accent 3" w:uiPriority="66"/>
+    <w:lsdException w:name="Medium Grid 1 Accent 3" w:uiPriority="67"/>
+    <w:lsdException w:name="Medium Grid 2 Accent 3" w:uiPriority="68"/>
+    <w:lsdException w:name="Medium Grid 3 Accent 3" w:uiPriority="69"/>
+    <w:lsdException w:name="Dark List Accent 3" w:uiPriority="70"/>
+    <w:lsdException w:name="Colorful Shading Accent 3" w:uiPriority="71"/>
+    <w:lsdException w:name="Colorful List Accent 3" w:uiPriority="72"/>
+    <w:lsdException w:name="Colorful Grid Accent 3" w:uiPriority="73"/>
+    <w:lsdException w:name="Light Shading Accent 4" w:uiPriority="60"/>
+    <w:lsdException w:name="Light List Accent 4" w:uiPriority="61"/>
+    <w:lsdException w:name="Light Grid Accent 4" w:uiPriority="62"/>
+    <w:lsdException w:name="Medium Shading 1 Accent 4" w:uiPriority="63"/>
+    <w:lsdException w:name="Medium Shading 2 Accent 4" w:uiPriority="64"/>
+    <w:lsdException w:name="Medium List 1 Accent 4" w:uiPriority="65"/>
+    <w:lsdException w:name="Medium List 2 Accent 4" w:uiPriority="66"/>
+    <w:lsdException w:name="Medium Grid 1 Accent 4" w:uiPriority="67"/>
+    <w:lsdException w:name="Medium Grid 2 Accent 4" w:uiPriority="68"/>
+    <w:lsdException w:name="Medium Grid 3 Accent 4" w:uiPriority="69"/>
+    <w:lsdException w:name="Dark List Accent 4" w:uiPriority="70"/>
+    <w:lsdException w:name="Colorful Shading Accent 4" w:uiPriority="71"/>
+    <w:lsdException w:name="Colorful List Accent 4" w:uiPriority="72"/>
+    <w:lsdException w:name="Colorful Grid Accent 4" w:uiPriority="73"/>
+    <w:lsdException w:name="Light Shading Accent 5" w:uiPriority="60"/>
+    <w:lsdException w:name="Light List Accent 5" w:uiPriority="61"/>
+    <w:lsdException w:name="Light Grid Accent 5" w:uiPriority="62"/>
+    <w:lsdException w:name="Medium Shading 1 Accent 5" w:uiPriority="63"/>
+    <w:lsdException w:name="Medium Shading 2 Accent 5" w:uiPriority="64"/>
+    <w:lsdException w:name="Medium List 1 Accent 5" w:uiPriority="65"/>
+    <w:lsdException w:name="Medium List 2 Accent 5" w:uiPriority="66"/>
+    <w:lsdException w:name="Medium Grid 1 Accent 5" w:uiPriority="67"/>
+    <w:lsdException w:name="Medium Grid 2 Accent 5" w:uiPriority="68"/>
+    <w:lsdException w:name="Medium Grid 3 Accent 5" w:uiPriority="69"/>
+    <w:lsdException w:name="Dark List Accent 5" w:uiPriority="70"/>
+    <w:lsdException w:name="Colorful Shading Accent 5" w:uiPriority="71"/>
+    <w:lsdException w:name="Colorful List Accent 5" w:uiPriority="72"/>
+    <w:lsdException w:name="Colorful Grid Accent 5" w:uiPriority="73"/>
+    <w:lsdException w:name="Light Shading Accent 6" w:uiPriority="60"/>
+    <w:lsdException w:name="Light List Accent 6" w:uiPriority="61"/>
+    <w:lsdException w:name="Light Grid Accent 6" w:uiPriority="62"/>
+    <w:lsdException w:name="Medium Shading 1 Accent 6" w:uiPriority="63"/>
+    <w:lsdException w:name="Medium Shading 2 Accent 6" w:uiPriority="64"/>
+    <w:lsdException w:name="Medium List 1 Accent 6" w:uiPriority="65"/>
+    <w:lsdException w:name="Medium List 2 Accent 6" w:uiPriority="66"/>
+    <w:lsdException w:name="Medium Grid 1 Accent 6" w:uiPriority="67"/>
+    <w:lsdException w:name="Medium Grid 2 Accent 6" w:uiPriority="68"/>
+    <w:lsdException w:name="Medium Grid 3 Accent 6" w:uiPriority="69"/>
+    <w:lsdException w:name="Dark List Accent 6" w:uiPriority="70"/>
+    <w:lsdException w:name="Colorful Shading Accent 6" w:uiPriority="71"/>
+    <w:lsdException w:name="Colorful List Accent 6" w:uiPriority="72"/>
+    <w:lsdException w:name="Colorful Grid Accent 6" w:uiPriority="73"/>
+    <w:lsdException w:name="Subtle Emphasis" w:uiPriority="19" w:qFormat="1"/>
+    <w:lsdException w:name="Intense Emphasis" w:uiPriority="21" w:qFormat="1"/>
+    <w:lsdException w:name="Subtle Reference" w:uiPriority="31" w:qFormat="1"/>
+    <w:lsdException w:name="Intense Reference" w:uiPriority="32" w:qFormat="1"/>
+    <w:lsdException w:name="Book Title" w:uiPriority="33" w:qFormat="1"/>
+    <w:lsdException w:name="Bibliography" w:semiHidden="1" w:uiPriority="37" w:unhideWhenUsed="1"/>
+    <w:lsdException w:name="TOC Heading" w:semiHidden="1" w:uiPriority="39" w:unhideWhenUsed="1" w:qFormat="1"/>
+    <w:lsdException w:name="Plain Table 1" w:uiPriority="41"/>
+    <w:lsdException w:name="Plain Table 2" w:uiPriority="42"/>
+    <w:lsdException w:name="Plain Table 3" w:uiPriority="43"/>
+    <w:lsdException w:name="Plain Table 4" w:uiPriority="44"/>
+    <w:lsdException w:name="Plain Table 5" w:uiPriority="45"/>
+    <w:lsdException w:name="Grid Table Light" w:uiPriority="40"/>
+    <w:lsdException w:name="Grid Table 1 Light" w:uiPriority="46"/>
+    <w:lsdException w:name="Grid Table 2" w:uiPriority="47"/>
+    <w:lsdException w:name="Grid Table 3" w:uiPriority="48"/>
+    <w:lsdException w:name="Grid Table 4" w:uiPriority="49"/>
+    <w:lsdException w:name="Grid Table 5 Dark" w:uiPriority="50"/>
+    <w:lsdException w:name="Grid Table 6 Colorful" w:uiPriority="51"/>
+    <w:lsdException w:name="Grid Table 7 Colorful" w:uiPriority="52"/>
+    <w:lsdException w:name="Grid Table 1 Light Accent 1" w:uiPriority="46"/>
+    <w:lsdException w:name="Grid Table 2 Accent 1" w:uiPriority="47"/>
+    <w:lsdException w:name="Grid Table 3 Accent 1" w:uiPriority="48"/>
+    <w:lsdException w:name="Grid Table 4 Accent 1" w:uiPriority="49"/>
+    <w:lsdException w:name="Grid Table 5 Dark Accent 1" w:uiPriority="50"/>
+    <w:lsdException w:name="Grid Table 6 Colorful Accent 1" w:uiPriority="51"/>
+    <w:lsdException w:name="Grid Table 7 Colorful Accent 1" w:uiPriority="52"/>
+    <w:lsdException w:name="Grid Table 1 Light Accent 2" w:uiPriority="46"/>
+    <w:lsdException w:name="Grid Table 2 Accent 2" w:uiPriority="47"/>
+    <w:lsdException w:name="Grid Table 3 Accent 2" w:uiPriority="48"/>
+    <w:lsdException w:name="Grid Table 4 Accent 2" w:uiPriority="49"/>
+    <w:lsdException w:name="Grid Table 5 Dark Accent 2" w:uiPriority="50"/>
+    <w:lsdException w:name="Grid Table 6 Colorful Accent 2" w:uiPriority="51"/>
+    <w:lsdException w:name="Grid Table 7 Colorful Accent 2" w:uiPriority="52"/>
+    <w:lsdException w:name="Grid Table 1 Light Accent 3" w:uiPriority="46"/>
+    <w:lsdException w:name="Grid Table 2 Accent 3" w:uiPriority="47"/>
+    <w:lsdException w:name="Grid Table 3 Accent 3" w:uiPriority="48"/>
+    <w:lsdException w:name="Grid Table 4 Accent 3" w:uiPriority="49"/>
+    <w:lsdException w:name="Grid Table 5 Dark Accent 3" w:uiPriority="50"/>
+    <w:lsdException w:name="Grid Table 6 Colorful Accent 3" w:uiPriority="51"/>
+    <w:lsdException w:name="Grid Table 7 Colorful Accent 3" w:uiPriority="52"/>
+    <w:lsdException w:name="Grid Table 1 Light Accent 4" w:uiPriority="46"/>
+    <w:lsdException w:name="Grid Table 2 Accent 4" w:uiPriority="47"/>
+    <w:lsdException w:name="Grid Table 3 Accent 4" w:uiPriority="48"/>
+    <w:lsdException w:name="Grid Table 4 Accent 4" w:uiPriority="49"/>
+    <w:lsdException w:name="Grid Table 5 Dark Accent 4" w:uiPriority="50"/>
+    <w:lsdException w:name="Grid Table 6 Colorful Accent 4" w:uiPriority="51"/>
+    <w:lsdException w:name="Grid Table 7 Colorful Accent 4" w:uiPriority="52"/>
+    <w:lsdException w:name="Grid Table 1 Light Accent 5" w:uiPriority="46"/>
+    <w:lsdException w:name="Grid Table 2 Accent 5" w:uiPriority="47"/>
+    <w:lsdException w:name="Grid Table 3 Accent 5" w:uiPriority="48"/>
+    <w:lsdException w:name="Grid Table 4 Accent 5" w:uiPriority="49"/>
+    <w:lsdException w:name="Grid Table 5 Dark Accent 5" w:uiPriority="50"/>
+    <w:lsdException w:name="Grid Table 6 Colorful Accent 5" w:uiPriority="51"/>
+    <w:lsdException w:name="Grid Table 7 Colorful Accent 5" w:uiPriority="52"/>
+    <w:lsdException w:name="Grid Table 1 Light Accent 6" w:uiPriority="46"/>
+    <w:lsdException w:name="Grid Table 2 Accent 6" w:uiPriority="47"/>
+    <w:lsdException w:name="Grid Table 3 Accent 6" w:uiPriority="48"/>
+    <w:lsdException w:name="Grid Table 4 Accent 6" w:uiPriority="49"/>
+    <w:lsdException w:name="Grid Table 5 Dark Accent 6" w:uiPriority="50"/>
+    <w:lsdException w:name="Grid Table 6 Colorful Accent 6" w:uiPriority="51"/>
+    <w:lsdException w:name="Grid Table 7 Colorful Accent 6" w:uiPriority="52"/>
+    <w:lsdException w:name="List Table 1 Light" w:uiPriority="46"/>
+    <w:lsdException w:name="List Table 2" w:uiPriority="47"/>
+    <w:lsdException w:name="List Table 3" w:uiPriority="48"/>
+    <w:lsdException w:name="List Table 4" w:uiPriority="49"/>
+    <w:lsdException w:name="List Table 5 Dark" w:uiPriority="50"/>
+    <w:lsdException w:name="List Table 6 Colorful" w:uiPriority="51"/>
+    <w:lsdException w:name="List Table 7 Colorful" w:uiPriority="52"/>
+    <w:lsdException w:name="List Table 1 Light Accent 1" w:uiPriority="46"/>
+    <w:lsdException w:name="List Table 2 Accent 1" w:uiPriority="47"/>
+    <w:lsdException w:name="List Table 3 Accent 1" w:uiPriority="48"/>
+    <w:lsdException w:name="List Table 4 Accent 1" w:uiPriority="49"/>
+    <w:lsdException w:name="List Table 5 Dark Accent 1" w:uiPriority="50"/>
+    <w:lsdException w:name="List Table 6 Colorful Accent 1" w:uiPriority="51"/>
+    <w:lsdException w:name="List Table 7 Colorful Accent 1" w:uiPriority="52"/>
+    <w:lsdException w:name="List Table 1 Light Accent 2" w:uiPriority="46"/>
+    <w:lsdException w:name="List Table 2 Accent 2" w:uiPriority="47"/>
+    <w:lsdException w:name="List Table 3 Accent 2" w:uiPriority="48"/>
+    <w:lsdException w:name="List Table 4 Accent 2" w:uiPriority="49"/>
+    <w:lsdException w:name="List Table 5 Dark Accent 2" w:uiPriority="50"/>
+    <w:lsdException w:name="List Table 6 Colorful Accent 2" w:uiPriority="51"/>
+    <w:lsdException w:name="List Table 7 Colorful Accent 2" w:uiPriority="52"/>
+    <w:lsdException w:name="List Table 1 Light Accent 3" w:uiPriority="46"/>
+    <w:lsdException w:name="List Table 2 Accent 3" w:uiPriority="47"/>
+    <w:lsdException w:name="List Table 3 Accent 3" w:uiPriority="48"/>
+    <w:lsdException w:name="List Table 4 Accent 3" w:uiPriority="49"/>
+    <w:lsdException w:name="List Table 5 Dark Accent 3" w:uiPriority="50"/>
+    <w:lsdException w:name="List Table 6 Colorful Accent 3" w:uiPriority="51"/>
+    <w:lsdException w:name="List Table 7 Colorful Accent 3" w:uiPriority="52"/>
+    <w:lsdException w:name="List Table 1 Light Accent 4" w:uiPriority="46"/>
+    <w:lsdException w:name="List Table 2 Accent 4" w:uiPriority="47"/>
+    <w:lsdException w:name="List Table 3 Accent 4" w:uiPriority="48"/>
+    <w:lsdException w:name="List Table 4 Accent 4" w:uiPriority="49"/>
+    <w:lsdException w:name="List Table 5 Dark Accent 4" w:uiPriority="50"/>
+    <w:lsdException w:name="List Table 6 Colorful Accent 4" w:uiPriority="51"/>
+    <w:lsdException w:name="List Table 7 Colorful Accent 4" w:uiPriority="52"/>
+    <w:lsdException w:name="List Table 1 Light Accent 5" w:uiPriority="46"/>
+    <w:lsdException w:name="List Table 2 Accent 5" w:uiPriority="47"/>
+    <w:lsdException w:name="List Table 3 Accent 5" w:uiPriority="48"/>
+    <w:lsdException w:name="List Table 4 Accent 5" w:uiPriority="49"/>
+    <w:lsdException w:name="List Table 5 Dark Accent 5" w:uiPriority="50"/>
+    <w:lsdException w:name="List Table 6 Colorful Accent 5" w:uiPriority="51"/>
+    <w:lsdException w:name="List Table 7 Colorful Accent 5" w:uiPriority="52"/>
+    <w:lsdException w:name="List Table 1 Light Accent 6" w:uiPriority="46"/>
+    <w:lsdException w:name="List Table 2 Accent 6" w:uiPriority="47"/>
+    <w:lsdException w:name="List Table 3 Accent 6" w:uiPriority="48"/>
+    <w:lsdException w:name="List Table 4 Accent 6" w:uiPriority="49"/>
+    <w:lsdException w:name="List Table 5 Dark Accent 6" w:uiPriority="50"/>
+    <w:lsdException w:name="List Table 6 Colorful Accent 6" w:uiPriority="51"/>
+    <w:lsdException w:name="List Table 7 Colorful Accent 6" w:uiPriority="52"/>
+    <w:lsdException w:name="Mention" w:semiHidden="1" w:unhideWhenUsed="1"/>
+    <w:lsdException w:name="Smart Hyperlink" w:semiHidden="1" w:unhideWhenUsed="1"/>
+    <w:lsdException w:name="Hashtag" w:semiHidden="1" w:unhideWhenUsed="1"/>
+    <w:lsdException w:name="Unresolved Mention" w:semiHidden="1" w:unhideWhenUsed="1"/>
   </w:latentStyles>
   <w:style w:type="paragraph" w:default="1" w:styleId="Normal">
     <w:name w:val="Normal"/>
@@ -1727,7 +1647,7 @@
   <a:extraClrSchemeLst/>
   <a:extLst>
     <a:ext uri="{05A4C25C-085E-4340-85A3-A5531E510DB2}">
-      <thm15:themeFamily xmlns="" xmlns:thm15="http://schemas.microsoft.com/office/thememl/2012/main" name="Office Theme" id="{62F939B6-93AF-4DB8-9C6B-D6C7DFDC589F}" vid="{4A3C46E8-61CC-4603-A589-7422A47A8E4A}"/>
+      <thm15:themeFamily xmlns:thm15="http://schemas.microsoft.com/office/thememl/2012/main" name="Office Theme" id="{62F939B6-93AF-4DB8-9C6B-D6C7DFDC589F}" vid="{4A3C46E8-61CC-4603-A589-7422A47A8E4A}"/>
     </a:ext>
   </a:extLst>
 </a:theme>
@@ -1738,7 +1658,7 @@
 </file>
 
 <file path=customXml/itemProps1.xml><?xml version="1.0" encoding="utf-8"?>
-<ds:datastoreItem xmlns:ds="http://schemas.openxmlformats.org/officeDocument/2006/customXml" ds:itemID="{ACB89B4E-BF08-4075-9D0C-0E847BAF962E}">
+<ds:datastoreItem xmlns:ds="http://schemas.openxmlformats.org/officeDocument/2006/customXml" ds:itemID="{DB7C4E3C-8DED-414F-939A-829CC5E27941}">
   <ds:schemaRefs>
     <ds:schemaRef ds:uri="http://schemas.openxmlformats.org/officeDocument/2006/bibliography"/>
   </ds:schemaRefs>

</xml_diff>